<commit_message>
cleaned repo with finnished analysis
</commit_message>
<xml_diff>
--- a/man/litorela_analysis.docx
+++ b/man/litorela_analysis.docx
@@ -128,7 +128,7 @@
         <w:rPr>
           <w:rStyle w:val="StringTok"/>
         </w:rPr>
-        <w:t xml:space="preserve">"resubmision/prolicovani_ruzne_substraty_2.csv"</w:t>
+        <w:t xml:space="preserve">"data/prolicovani_ruzne_substraty_2.csv"</w:t>
       </w:r>
       <w:r>
         <w:rPr>
@@ -181,7 +181,7 @@
         <w:rPr>
           <w:rStyle w:val="CommentTok"/>
         </w:rPr>
-        <w:t xml:space="preserve">#put together some model</w:t>
+        <w:t xml:space="preserve">#Binomial GLM model</w:t>
       </w:r>
       <w:r>
         <w:br w:type="textWrapping"/>
@@ -682,6 +682,15 @@
       </w:pPr>
       <w:r>
         <w:rPr>
+          <w:rStyle w:val="CommentTok"/>
+        </w:rPr>
+        <w:t xml:space="preserve">#Testing effect of treatment</w:t>
+      </w:r>
+      <w:r>
+        <w:br w:type="textWrapping"/>
+      </w:r>
+      <w:r>
+        <w:rPr>
           <w:rStyle w:val="KeywordTok"/>
         </w:rPr>
         <w:t xml:space="preserve">anova</w:t>
@@ -837,6 +846,401 @@
           <w:rStyle w:val="VerbatimChar"/>
         </w:rPr>
         <w:t xml:space="preserve">## Signif. codes:  0 '***' 0.001 '**' 0.01 '*' 0.05 '.' 0.1 ' ' 1</w:t>
+      </w:r>
+    </w:p>
+    <w:p>
+      <w:pPr>
+        <w:pStyle w:val="SourceCode"/>
+      </w:pPr>
+      <w:r>
+        <w:rPr>
+          <w:rStyle w:val="CommentTok"/>
+        </w:rPr>
+        <w:t xml:space="preserve">#Coefficient for each treatment</w:t>
+      </w:r>
+      <w:r>
+        <w:br w:type="textWrapping"/>
+      </w:r>
+      <w:r>
+        <w:rPr>
+          <w:rStyle w:val="NormalTok"/>
+        </w:rPr>
+        <w:t xml:space="preserve">coef &lt;-</w:t>
+      </w:r>
+      <w:r>
+        <w:rPr>
+          <w:rStyle w:val="StringTok"/>
+        </w:rPr>
+        <w:t xml:space="preserve"> </w:t>
+      </w:r>
+      <w:r>
+        <w:rPr>
+          <w:rStyle w:val="KeywordTok"/>
+        </w:rPr>
+        <w:t xml:space="preserve">coef</w:t>
+      </w:r>
+      <w:r>
+        <w:rPr>
+          <w:rStyle w:val="NormalTok"/>
+        </w:rPr>
+        <w:t xml:space="preserve">(mod)</w:t>
+      </w:r>
+      <w:r>
+        <w:br w:type="textWrapping"/>
+      </w:r>
+      <w:r>
+        <w:rPr>
+          <w:rStyle w:val="NormalTok"/>
+        </w:rPr>
+        <w:t xml:space="preserve">control &lt;-</w:t>
+      </w:r>
+      <w:r>
+        <w:rPr>
+          <w:rStyle w:val="StringTok"/>
+        </w:rPr>
+        <w:t xml:space="preserve"> </w:t>
+      </w:r>
+      <w:r>
+        <w:rPr>
+          <w:rStyle w:val="KeywordTok"/>
+        </w:rPr>
+        <w:t xml:space="preserve">inv.logit</w:t>
+      </w:r>
+      <w:r>
+        <w:rPr>
+          <w:rStyle w:val="NormalTok"/>
+        </w:rPr>
+        <w:t xml:space="preserve">(coef[</w:t>
+      </w:r>
+      <w:r>
+        <w:rPr>
+          <w:rStyle w:val="DecValTok"/>
+        </w:rPr>
+        <w:t xml:space="preserve">1</w:t>
+      </w:r>
+      <w:r>
+        <w:rPr>
+          <w:rStyle w:val="NormalTok"/>
+        </w:rPr>
+        <w:t xml:space="preserve">]+coef[</w:t>
+      </w:r>
+      <w:r>
+        <w:rPr>
+          <w:rStyle w:val="DecValTok"/>
+        </w:rPr>
+        <w:t xml:space="preserve">2</w:t>
+      </w:r>
+      <w:r>
+        <w:rPr>
+          <w:rStyle w:val="NormalTok"/>
+        </w:rPr>
+        <w:t xml:space="preserve">])</w:t>
+      </w:r>
+      <w:r>
+        <w:br w:type="textWrapping"/>
+      </w:r>
+      <w:r>
+        <w:rPr>
+          <w:rStyle w:val="NormalTok"/>
+        </w:rPr>
+        <w:t xml:space="preserve">mud &lt;-</w:t>
+      </w:r>
+      <w:r>
+        <w:rPr>
+          <w:rStyle w:val="StringTok"/>
+        </w:rPr>
+        <w:t xml:space="preserve"> </w:t>
+      </w:r>
+      <w:r>
+        <w:rPr>
+          <w:rStyle w:val="KeywordTok"/>
+        </w:rPr>
+        <w:t xml:space="preserve">inv.logit</w:t>
+      </w:r>
+      <w:r>
+        <w:rPr>
+          <w:rStyle w:val="NormalTok"/>
+        </w:rPr>
+        <w:t xml:space="preserve">(coef[</w:t>
+      </w:r>
+      <w:r>
+        <w:rPr>
+          <w:rStyle w:val="DecValTok"/>
+        </w:rPr>
+        <w:t xml:space="preserve">1</w:t>
+      </w:r>
+      <w:r>
+        <w:rPr>
+          <w:rStyle w:val="NormalTok"/>
+        </w:rPr>
+        <w:t xml:space="preserve">]+coef[</w:t>
+      </w:r>
+      <w:r>
+        <w:rPr>
+          <w:rStyle w:val="DecValTok"/>
+        </w:rPr>
+        <w:t xml:space="preserve">3</w:t>
+      </w:r>
+      <w:r>
+        <w:rPr>
+          <w:rStyle w:val="NormalTok"/>
+        </w:rPr>
+        <w:t xml:space="preserve">])</w:t>
+      </w:r>
+      <w:r>
+        <w:br w:type="textWrapping"/>
+      </w:r>
+      <w:r>
+        <w:rPr>
+          <w:rStyle w:val="NormalTok"/>
+        </w:rPr>
+        <w:t xml:space="preserve">peat &lt;-</w:t>
+      </w:r>
+      <w:r>
+        <w:rPr>
+          <w:rStyle w:val="StringTok"/>
+        </w:rPr>
+        <w:t xml:space="preserve"> </w:t>
+      </w:r>
+      <w:r>
+        <w:rPr>
+          <w:rStyle w:val="KeywordTok"/>
+        </w:rPr>
+        <w:t xml:space="preserve">inv.logit</w:t>
+      </w:r>
+      <w:r>
+        <w:rPr>
+          <w:rStyle w:val="NormalTok"/>
+        </w:rPr>
+        <w:t xml:space="preserve">(coef[</w:t>
+      </w:r>
+      <w:r>
+        <w:rPr>
+          <w:rStyle w:val="DecValTok"/>
+        </w:rPr>
+        <w:t xml:space="preserve">1</w:t>
+      </w:r>
+      <w:r>
+        <w:rPr>
+          <w:rStyle w:val="NormalTok"/>
+        </w:rPr>
+        <w:t xml:space="preserve">]+coef[</w:t>
+      </w:r>
+      <w:r>
+        <w:rPr>
+          <w:rStyle w:val="DecValTok"/>
+        </w:rPr>
+        <w:t xml:space="preserve">4</w:t>
+      </w:r>
+      <w:r>
+        <w:rPr>
+          <w:rStyle w:val="NormalTok"/>
+        </w:rPr>
+        <w:t xml:space="preserve">])</w:t>
+      </w:r>
+      <w:r>
+        <w:br w:type="textWrapping"/>
+      </w:r>
+      <w:r>
+        <w:rPr>
+          <w:rStyle w:val="NormalTok"/>
+        </w:rPr>
+        <w:t xml:space="preserve">sand &lt;-</w:t>
+      </w:r>
+      <w:r>
+        <w:rPr>
+          <w:rStyle w:val="StringTok"/>
+        </w:rPr>
+        <w:t xml:space="preserve"> </w:t>
+      </w:r>
+      <w:r>
+        <w:rPr>
+          <w:rStyle w:val="KeywordTok"/>
+        </w:rPr>
+        <w:t xml:space="preserve">inv.logit</w:t>
+      </w:r>
+      <w:r>
+        <w:rPr>
+          <w:rStyle w:val="NormalTok"/>
+        </w:rPr>
+        <w:t xml:space="preserve">(coef[</w:t>
+      </w:r>
+      <w:r>
+        <w:rPr>
+          <w:rStyle w:val="DecValTok"/>
+        </w:rPr>
+        <w:t xml:space="preserve">1</w:t>
+      </w:r>
+      <w:r>
+        <w:rPr>
+          <w:rStyle w:val="NormalTok"/>
+        </w:rPr>
+        <w:t xml:space="preserve">]+coef[</w:t>
+      </w:r>
+      <w:r>
+        <w:rPr>
+          <w:rStyle w:val="DecValTok"/>
+        </w:rPr>
+        <w:t xml:space="preserve">5</w:t>
+      </w:r>
+      <w:r>
+        <w:rPr>
+          <w:rStyle w:val="NormalTok"/>
+        </w:rPr>
+        <w:t xml:space="preserve">])</w:t>
+      </w:r>
+      <w:r>
+        <w:br w:type="textWrapping"/>
+      </w:r>
+      <w:r>
+        <w:rPr>
+          <w:rStyle w:val="NormalTok"/>
+        </w:rPr>
+        <w:t xml:space="preserve">sand_clay &lt;-</w:t>
+      </w:r>
+      <w:r>
+        <w:rPr>
+          <w:rStyle w:val="StringTok"/>
+        </w:rPr>
+        <w:t xml:space="preserve"> </w:t>
+      </w:r>
+      <w:r>
+        <w:rPr>
+          <w:rStyle w:val="KeywordTok"/>
+        </w:rPr>
+        <w:t xml:space="preserve">inv.logit</w:t>
+      </w:r>
+      <w:r>
+        <w:rPr>
+          <w:rStyle w:val="NormalTok"/>
+        </w:rPr>
+        <w:t xml:space="preserve">(coef[</w:t>
+      </w:r>
+      <w:r>
+        <w:rPr>
+          <w:rStyle w:val="DecValTok"/>
+        </w:rPr>
+        <w:t xml:space="preserve">1</w:t>
+      </w:r>
+      <w:r>
+        <w:rPr>
+          <w:rStyle w:val="NormalTok"/>
+        </w:rPr>
+        <w:t xml:space="preserve">]+coef[</w:t>
+      </w:r>
+      <w:r>
+        <w:rPr>
+          <w:rStyle w:val="DecValTok"/>
+        </w:rPr>
+        <w:t xml:space="preserve">6</w:t>
+      </w:r>
+      <w:r>
+        <w:rPr>
+          <w:rStyle w:val="NormalTok"/>
+        </w:rPr>
+        <w:t xml:space="preserve">])</w:t>
+      </w:r>
+      <w:r>
+        <w:br w:type="textWrapping"/>
+      </w:r>
+      <w:r>
+        <w:rPr>
+          <w:rStyle w:val="NormalTok"/>
+        </w:rPr>
+        <w:t xml:space="preserve">sand_mud &lt;-</w:t>
+      </w:r>
+      <w:r>
+        <w:rPr>
+          <w:rStyle w:val="StringTok"/>
+        </w:rPr>
+        <w:t xml:space="preserve"> </w:t>
+      </w:r>
+      <w:r>
+        <w:rPr>
+          <w:rStyle w:val="KeywordTok"/>
+        </w:rPr>
+        <w:t xml:space="preserve">inv.logit</w:t>
+      </w:r>
+      <w:r>
+        <w:rPr>
+          <w:rStyle w:val="NormalTok"/>
+        </w:rPr>
+        <w:t xml:space="preserve">(coef[</w:t>
+      </w:r>
+      <w:r>
+        <w:rPr>
+          <w:rStyle w:val="DecValTok"/>
+        </w:rPr>
+        <w:t xml:space="preserve">1</w:t>
+      </w:r>
+      <w:r>
+        <w:rPr>
+          <w:rStyle w:val="NormalTok"/>
+        </w:rPr>
+        <w:t xml:space="preserve">]+coef[</w:t>
+      </w:r>
+      <w:r>
+        <w:rPr>
+          <w:rStyle w:val="DecValTok"/>
+        </w:rPr>
+        <w:t xml:space="preserve">7</w:t>
+      </w:r>
+      <w:r>
+        <w:rPr>
+          <w:rStyle w:val="NormalTok"/>
+        </w:rPr>
+        <w:t xml:space="preserve">])</w:t>
+      </w:r>
+      <w:r>
+        <w:br w:type="textWrapping"/>
+      </w:r>
+      <w:r>
+        <w:rPr>
+          <w:rStyle w:val="NormalTok"/>
+        </w:rPr>
+        <w:t xml:space="preserve">sand_peat &lt;-</w:t>
+      </w:r>
+      <w:r>
+        <w:rPr>
+          <w:rStyle w:val="StringTok"/>
+        </w:rPr>
+        <w:t xml:space="preserve"> </w:t>
+      </w:r>
+      <w:r>
+        <w:rPr>
+          <w:rStyle w:val="KeywordTok"/>
+        </w:rPr>
+        <w:t xml:space="preserve">inv.logit</w:t>
+      </w:r>
+      <w:r>
+        <w:rPr>
+          <w:rStyle w:val="NormalTok"/>
+        </w:rPr>
+        <w:t xml:space="preserve">(coef[</w:t>
+      </w:r>
+      <w:r>
+        <w:rPr>
+          <w:rStyle w:val="DecValTok"/>
+        </w:rPr>
+        <w:t xml:space="preserve">1</w:t>
+      </w:r>
+      <w:r>
+        <w:rPr>
+          <w:rStyle w:val="NormalTok"/>
+        </w:rPr>
+        <w:t xml:space="preserve">]+coef[</w:t>
+      </w:r>
+      <w:r>
+        <w:rPr>
+          <w:rStyle w:val="DecValTok"/>
+        </w:rPr>
+        <w:t xml:space="preserve">8</w:t>
+      </w:r>
+      <w:r>
+        <w:rPr>
+          <w:rStyle w:val="NormalTok"/>
+        </w:rPr>
+        <w:t xml:space="preserve">])</w:t>
       </w:r>
     </w:p>
     <w:p>
@@ -850,8 +1254,11 @@
       </w:r>
     </w:p>
     <w:p>
-      <w:r>
-        <w:t xml:space="preserve">Vliv pudniho typu je vyznamny.</w:t>
+      <w:pPr>
+        <w:pStyle w:val="FirstParagraph"/>
+      </w:pPr>
+      <w:r>
+        <w:t xml:space="preserve">Effect of soil type is statistically significant.</w:t>
       </w:r>
     </w:p>
     <w:p>
@@ -865,8 +1272,11 @@
       </w:r>
     </w:p>
     <w:p>
-      <w:r>
-        <w:t xml:space="preserve">Residua se chovaji pomerne normalne, takze model fituje data dobre.</w:t>
+      <w:pPr>
+        <w:pStyle w:val="FirstParagraph"/>
+      </w:pPr>
+      <w:r>
+        <w:t xml:space="preserve">Residuals behave normaly and model is fitting the data well.</w:t>
       </w:r>
     </w:p>
     <w:p>
@@ -953,6 +1363,9 @@
       </w:r>
     </w:p>
     <w:p>
+      <w:pPr>
+        <w:pStyle w:val="FirstParagraph"/>
+      </w:pPr>
       <w:r>
         <w:drawing>
           <wp:inline>
@@ -1188,6 +1601,9 @@
       </w:r>
     </w:p>
     <w:p>
+      <w:pPr>
+        <w:pStyle w:val="FirstParagraph"/>
+      </w:pPr>
       <w:r>
         <w:drawing>
           <wp:inline>
@@ -1242,6 +1658,9 @@
       </w:r>
     </w:p>
     <w:p>
+      <w:pPr>
+        <w:pStyle w:val="FirstParagraph"/>
+      </w:pPr>
       <w:r>
         <w:drawing>
           <wp:inline>
@@ -1287,6 +1706,17 @@
     </w:p>
     <w:p>
       <w:pPr>
+        <w:pStyle w:val="SourceCode"/>
+      </w:pPr>
+      <w:r>
+        <w:rPr>
+          <w:rStyle w:val="VerbatimChar"/>
+        </w:rPr>
+        <w:t xml:space="preserve">## Saving 7.5 x 6 in image</w:t>
+      </w:r>
+    </w:p>
+    <w:p>
+      <w:pPr>
         <w:pStyle w:val="Heading3"/>
       </w:pPr>
       <w:bookmarkStart w:id="30" w:name="germination-probability"/>
@@ -1323,70 +1753,70 @@
         <w:rPr>
           <w:rStyle w:val="VerbatimChar"/>
         </w:rPr>
-        <w:t xml:space="preserve">## 1      clay 10   12 1.3984118 4.422166 1.0003635</w:t>
-      </w:r>
-      <w:r>
-        <w:br w:type="textWrapping"/>
-      </w:r>
-      <w:r>
-        <w:rPr>
-          <w:rStyle w:val="VerbatimChar"/>
-        </w:rPr>
-        <w:t xml:space="preserve">## 2   control 10   49 1.9692074 6.227181 1.4086861</w:t>
-      </w:r>
-      <w:r>
-        <w:br w:type="textWrapping"/>
-      </w:r>
-      <w:r>
-        <w:rPr>
-          <w:rStyle w:val="VerbatimChar"/>
-        </w:rPr>
-        <w:t xml:space="preserve">## 3       mud 10   24 1.7126977 5.416026 1.2251901</w:t>
-      </w:r>
-      <w:r>
-        <w:br w:type="textWrapping"/>
-      </w:r>
-      <w:r>
-        <w:rPr>
-          <w:rStyle w:val="VerbatimChar"/>
-        </w:rPr>
-        <w:t xml:space="preserve">## 4      peat 10    5 0.8498366 2.687419 0.6079365</w:t>
-      </w:r>
-      <w:r>
-        <w:br w:type="textWrapping"/>
-      </w:r>
-      <w:r>
-        <w:rPr>
-          <w:rStyle w:val="VerbatimChar"/>
-        </w:rPr>
-        <w:t xml:space="preserve">## 5      sand 10    9 0.8755950 2.768875 0.6263630</w:t>
-      </w:r>
-      <w:r>
-        <w:br w:type="textWrapping"/>
-      </w:r>
-      <w:r>
-        <w:rPr>
-          <w:rStyle w:val="VerbatimChar"/>
-        </w:rPr>
-        <w:t xml:space="preserve">## 6 sand_clay 10    4 0.9660918 3.055050 0.6911004</w:t>
-      </w:r>
-      <w:r>
-        <w:br w:type="textWrapping"/>
-      </w:r>
-      <w:r>
-        <w:rPr>
-          <w:rStyle w:val="VerbatimChar"/>
-        </w:rPr>
-        <w:t xml:space="preserve">## 7  sand_mud 10   14 0.9660918 3.055050 0.6911004</w:t>
-      </w:r>
-      <w:r>
-        <w:br w:type="textWrapping"/>
-      </w:r>
-      <w:r>
-        <w:rPr>
-          <w:rStyle w:val="VerbatimChar"/>
-        </w:rPr>
-        <w:t xml:space="preserve">## 8 sand_peat 10    3 0.4830459 1.527525 0.3455502</w:t>
+        <w:t xml:space="preserve">## 1      clay 10   12 13.984118 4.422166 10.003635</w:t>
+      </w:r>
+      <w:r>
+        <w:br w:type="textWrapping"/>
+      </w:r>
+      <w:r>
+        <w:rPr>
+          <w:rStyle w:val="VerbatimChar"/>
+        </w:rPr>
+        <w:t xml:space="preserve">## 2   control 10   49 19.692074 6.227181 14.086861</w:t>
+      </w:r>
+      <w:r>
+        <w:br w:type="textWrapping"/>
+      </w:r>
+      <w:r>
+        <w:rPr>
+          <w:rStyle w:val="VerbatimChar"/>
+        </w:rPr>
+        <w:t xml:space="preserve">## 3       mud 10   24 17.126977 5.416026 12.251901</w:t>
+      </w:r>
+      <w:r>
+        <w:br w:type="textWrapping"/>
+      </w:r>
+      <w:r>
+        <w:rPr>
+          <w:rStyle w:val="VerbatimChar"/>
+        </w:rPr>
+        <w:t xml:space="preserve">## 4      peat 10    5  8.498366 2.687419  6.079365</w:t>
+      </w:r>
+      <w:r>
+        <w:br w:type="textWrapping"/>
+      </w:r>
+      <w:r>
+        <w:rPr>
+          <w:rStyle w:val="VerbatimChar"/>
+        </w:rPr>
+        <w:t xml:space="preserve">## 5      sand 10    9  8.755950 2.768875  6.263630</w:t>
+      </w:r>
+      <w:r>
+        <w:br w:type="textWrapping"/>
+      </w:r>
+      <w:r>
+        <w:rPr>
+          <w:rStyle w:val="VerbatimChar"/>
+        </w:rPr>
+        <w:t xml:space="preserve">## 6 sand_clay 10    4  9.660918 3.055050  6.911004</w:t>
+      </w:r>
+      <w:r>
+        <w:br w:type="textWrapping"/>
+      </w:r>
+      <w:r>
+        <w:rPr>
+          <w:rStyle w:val="VerbatimChar"/>
+        </w:rPr>
+        <w:t xml:space="preserve">## 7  sand_mud 10   14  9.660918 3.055050  6.911004</w:t>
+      </w:r>
+      <w:r>
+        <w:br w:type="textWrapping"/>
+      </w:r>
+      <w:r>
+        <w:rPr>
+          <w:rStyle w:val="VerbatimChar"/>
+        </w:rPr>
+        <w:t xml:space="preserve">## 8 sand_peat 10    3  4.830459 1.527525  3.455502</w:t>
       </w:r>
     </w:p>
     <w:p>
@@ -1507,8 +1937,11 @@
       </w:r>
     </w:p>
     <w:p>
-      <w:r>
-        <w:t xml:space="preserve">Vliv lokality ma vyznamny vliv na klicivost semen L. uniflora.</w:t>
+      <w:pPr>
+        <w:pStyle w:val="FirstParagraph"/>
+      </w:pPr>
+      <w:r>
+        <w:t xml:space="preserve">Effect of place of origin is statisticly significant for germination rate of L. uniflora.</w:t>
       </w:r>
     </w:p>
     <w:p>
@@ -2152,8 +2585,11 @@
       </w:r>
     </w:p>
     <w:p>
-      <w:r>
-        <w:t xml:space="preserve">Residua se chovaji pomerne normalne, takze model fituje data dobre.</w:t>
+      <w:pPr>
+        <w:pStyle w:val="FirstParagraph"/>
+      </w:pPr>
+      <w:r>
+        <w:t xml:space="preserve">Residuals behave normaly therefore model is fitting the data well.</w:t>
       </w:r>
     </w:p>
     <w:p>
@@ -2278,6 +2714,9 @@
       </w:r>
     </w:p>
     <w:p>
+      <w:pPr>
+        <w:pStyle w:val="FirstParagraph"/>
+      </w:pPr>
       <w:r>
         <w:drawing>
           <wp:inline>
@@ -2513,6 +2952,9 @@
       </w:r>
     </w:p>
     <w:p>
+      <w:pPr>
+        <w:pStyle w:val="FirstParagraph"/>
+      </w:pPr>
       <w:r>
         <w:drawing>
           <wp:inline>
@@ -2567,6 +3009,9 @@
       </w:r>
     </w:p>
     <w:p>
+      <w:pPr>
+        <w:pStyle w:val="FirstParagraph"/>
+      </w:pPr>
       <w:r>
         <w:drawing>
           <wp:inline>
@@ -2609,15 +3054,32 @@
           </wp:inline>
         </w:drawing>
       </w:r>
-      <w:r>
-        <w:t xml:space="preserve"> </w:t>
-      </w:r>
-      <w:r>
-        <w:t xml:space="preserve">### Germination probability (%)</w:t>
-      </w:r>
-      <w:r>
-        <w:br w:type="textWrapping"/>
-      </w:r>
+    </w:p>
+    <w:p>
+      <w:pPr>
+        <w:pStyle w:val="SourceCode"/>
+      </w:pPr>
+      <w:r>
+        <w:rPr>
+          <w:rStyle w:val="VerbatimChar"/>
+        </w:rPr>
+        <w:t xml:space="preserve">## Saving 7.5 x 6 in image</w:t>
+      </w:r>
+    </w:p>
+    <w:p>
+      <w:pPr>
+        <w:pStyle w:val="Heading3"/>
+      </w:pPr>
+      <w:bookmarkStart w:id="40" w:name="germination-probability-1"/>
+      <w:bookmarkEnd w:id="40"/>
+      <w:r>
+        <w:t xml:space="preserve">Germination probability (%)</w:t>
+      </w:r>
+    </w:p>
+    <w:p>
+      <w:pPr>
+        <w:pStyle w:val="FirstParagraph"/>
+      </w:pPr>
       <w:r>
         <w:t xml:space="preserve">Bohuzel netusim co ktery kod znamena, takze je to tam takto. Pripadalo mi to lepsi nez lok1-lokx.</w:t>
       </w:r>
@@ -2641,70 +3103,70 @@
         <w:rPr>
           <w:rStyle w:val="VerbatimChar"/>
         </w:rPr>
-        <w:t xml:space="preserve">##   loc N      succ        sd        se       ci</w:t>
-      </w:r>
-      <w:r>
-        <w:br w:type="textWrapping"/>
-      </w:r>
-      <w:r>
-        <w:rPr>
-          <w:rStyle w:val="VerbatimChar"/>
-        </w:rPr>
-        <w:t xml:space="preserve">## 1  ka 3 0.8888889 0.5773503 0.4444444 1.434218</w:t>
-      </w:r>
-      <w:r>
-        <w:br w:type="textWrapping"/>
-      </w:r>
-      <w:r>
-        <w:rPr>
-          <w:rStyle w:val="VerbatimChar"/>
-        </w:rPr>
-        <w:t xml:space="preserve">## 2  kr 3 3.5555556 0.5773503 0.4444444 1.434218</w:t>
-      </w:r>
-      <w:r>
-        <w:br w:type="textWrapping"/>
-      </w:r>
-      <w:r>
-        <w:rPr>
-          <w:rStyle w:val="VerbatimChar"/>
-        </w:rPr>
-        <w:t xml:space="preserve">## 3  la 3 2.6666667 2.0000000 1.5396007 4.968275</w:t>
-      </w:r>
-      <w:r>
-        <w:br w:type="textWrapping"/>
-      </w:r>
-      <w:r>
-        <w:rPr>
-          <w:rStyle w:val="VerbatimChar"/>
-        </w:rPr>
-        <w:t xml:space="preserve">## 4  mr 3 0.4444444 0.5773503 0.4444444 1.434218</w:t>
-      </w:r>
-      <w:r>
-        <w:br w:type="textWrapping"/>
-      </w:r>
-      <w:r>
-        <w:rPr>
-          <w:rStyle w:val="VerbatimChar"/>
-        </w:rPr>
-        <w:t xml:space="preserve">## 6  os 3 4.4444444 1.5275252 1.1758895 3.794583</w:t>
-      </w:r>
-      <w:r>
-        <w:br w:type="textWrapping"/>
-      </w:r>
-      <w:r>
-        <w:rPr>
-          <w:rStyle w:val="VerbatimChar"/>
-        </w:rPr>
-        <w:t xml:space="preserve">## 7  ry 3 3.1111111 0.5773503 0.4444444 1.434218</w:t>
-      </w:r>
-      <w:r>
-        <w:br w:type="textWrapping"/>
-      </w:r>
-      <w:r>
-        <w:rPr>
-          <w:rStyle w:val="VerbatimChar"/>
-        </w:rPr>
-        <w:t xml:space="preserve">## 8  st 3 1.3333333 1.0000000 0.7698004 2.484138</w:t>
+        <w:t xml:space="preserve">##   loc N      succ       sd       se        ci</w:t>
+      </w:r>
+      <w:r>
+        <w:br w:type="textWrapping"/>
+      </w:r>
+      <w:r>
+        <w:rPr>
+          <w:rStyle w:val="VerbatimChar"/>
+        </w:rPr>
+        <w:t xml:space="preserve">## 1  ka 3  2.666667 2.309401 1.333333  5.736870</w:t>
+      </w:r>
+      <w:r>
+        <w:br w:type="textWrapping"/>
+      </w:r>
+      <w:r>
+        <w:rPr>
+          <w:rStyle w:val="VerbatimChar"/>
+        </w:rPr>
+        <w:t xml:space="preserve">## 2  kr 3 10.666667 2.309401 1.333333  5.736870</w:t>
+      </w:r>
+      <w:r>
+        <w:br w:type="textWrapping"/>
+      </w:r>
+      <w:r>
+        <w:rPr>
+          <w:rStyle w:val="VerbatimChar"/>
+        </w:rPr>
+        <w:t xml:space="preserve">## 3  la 3  8.000000 8.000000 4.618802 19.873102</w:t>
+      </w:r>
+      <w:r>
+        <w:br w:type="textWrapping"/>
+      </w:r>
+      <w:r>
+        <w:rPr>
+          <w:rStyle w:val="VerbatimChar"/>
+        </w:rPr>
+        <w:t xml:space="preserve">## 4  mr 3  1.333333 2.309401 1.333333  5.736870</w:t>
+      </w:r>
+      <w:r>
+        <w:br w:type="textWrapping"/>
+      </w:r>
+      <w:r>
+        <w:rPr>
+          <w:rStyle w:val="VerbatimChar"/>
+        </w:rPr>
+        <w:t xml:space="preserve">## 6  os 3 13.333333 6.110101 3.527668 15.178332</w:t>
+      </w:r>
+      <w:r>
+        <w:br w:type="textWrapping"/>
+      </w:r>
+      <w:r>
+        <w:rPr>
+          <w:rStyle w:val="VerbatimChar"/>
+        </w:rPr>
+        <w:t xml:space="preserve">## 7  ry 3  9.333333 2.309401 1.333333  5.736870</w:t>
+      </w:r>
+      <w:r>
+        <w:br w:type="textWrapping"/>
+      </w:r>
+      <w:r>
+        <w:rPr>
+          <w:rStyle w:val="VerbatimChar"/>
+        </w:rPr>
+        <w:t xml:space="preserve">## 8  st 3  4.000000 4.000000 2.309401  9.936551</w:t>
       </w:r>
     </w:p>
     <w:p>
@@ -2746,8 +3208,8 @@
       <w:pPr>
         <w:pStyle w:val="Heading3"/>
       </w:pPr>
-      <w:bookmarkStart w:id="40" w:name="the-end-1"/>
-      <w:bookmarkEnd w:id="40"/>
+      <w:bookmarkStart w:id="41" w:name="the-end-1"/>
+      <w:bookmarkEnd w:id="41"/>
       <w:r>
         <w:t xml:space="preserve">THE END</w:t>
       </w:r>
@@ -2756,8 +3218,8 @@
       <w:pPr>
         <w:pStyle w:val="Heading2"/>
       </w:pPr>
-      <w:bookmarkStart w:id="41" w:name="germination-under-a-layer-of-soil-climabox"/>
-      <w:bookmarkEnd w:id="41"/>
+      <w:bookmarkStart w:id="42" w:name="germination-under-a-layer-of-soil-climabox"/>
+      <w:bookmarkEnd w:id="42"/>
       <w:r>
         <w:t xml:space="preserve">Germination under a layer of soil (climabox)</w:t>
       </w:r>
@@ -2766,8 +3228,8 @@
       <w:pPr>
         <w:pStyle w:val="Heading3"/>
       </w:pPr>
-      <w:bookmarkStart w:id="42" w:name="model-2"/>
-      <w:bookmarkEnd w:id="42"/>
+      <w:bookmarkStart w:id="43" w:name="model-2"/>
+      <w:bookmarkEnd w:id="43"/>
       <w:r>
         <w:t xml:space="preserve">Model:</w:t>
       </w:r>
@@ -2818,15 +3280,18 @@
       <w:pPr>
         <w:pStyle w:val="Heading3"/>
       </w:pPr>
-      <w:bookmarkStart w:id="43" w:name="results-2"/>
-      <w:bookmarkEnd w:id="43"/>
+      <w:bookmarkStart w:id="44" w:name="results-2"/>
+      <w:bookmarkEnd w:id="44"/>
       <w:r>
         <w:t xml:space="preserve">Results</w:t>
       </w:r>
     </w:p>
     <w:p>
-      <w:r>
-        <w:t xml:space="preserve">Vliv faktoru hloubka je vyznamny.</w:t>
+      <w:pPr>
+        <w:pStyle w:val="FirstParagraph"/>
+      </w:pPr>
+      <w:r>
+        <w:t xml:space="preserve">Effect of substrate depth is statistically significant.</w:t>
       </w:r>
     </w:p>
     <w:p>
@@ -3400,15 +3865,18 @@
       <w:pPr>
         <w:pStyle w:val="Heading3"/>
       </w:pPr>
-      <w:bookmarkStart w:id="44" w:name="residuals-2"/>
-      <w:bookmarkEnd w:id="44"/>
+      <w:bookmarkStart w:id="45" w:name="residuals-2"/>
+      <w:bookmarkEnd w:id="45"/>
       <w:r>
         <w:t xml:space="preserve">Residuals</w:t>
       </w:r>
     </w:p>
     <w:p>
-      <w:r>
-        <w:t xml:space="preserve">Residua se chovaji pomerne normalne, takze model fituje data dobre.</w:t>
+      <w:pPr>
+        <w:pStyle w:val="FirstParagraph"/>
+      </w:pPr>
+      <w:r>
+        <w:t xml:space="preserve">Residuals behave normaly therefore model is fitting the data well.</w:t>
       </w:r>
     </w:p>
     <w:p>
@@ -3495,6 +3963,9 @@
       </w:r>
     </w:p>
     <w:p>
+      <w:pPr>
+        <w:pStyle w:val="FirstParagraph"/>
+      </w:pPr>
       <w:r>
         <w:drawing>
           <wp:inline>
@@ -3506,241 +3977,6 @@
                 <pic:pic>
                   <pic:nvPicPr>
                     <pic:cNvPr descr="litorela_analysis_files/figure-docx/unnamed-chunk-16-1.png" id="0" name="Picture"/>
-                    <pic:cNvPicPr>
-                      <a:picLocks noChangeArrowheads="1" noChangeAspect="1"/>
-                    </pic:cNvPicPr>
-                  </pic:nvPicPr>
-                  <pic:blipFill>
-                    <a:blip r:embed="rId45"/>
-                    <a:stretch>
-                      <a:fillRect/>
-                    </a:stretch>
-                  </pic:blipFill>
-                  <pic:spPr bwMode="auto">
-                    <a:xfrm>
-                      <a:off x="0" y="0"/>
-                      <a:ext cx="4610100" cy="3695700"/>
-                    </a:xfrm>
-                    <a:prstGeom prst="rect">
-                      <a:avLst/>
-                    </a:prstGeom>
-                    <a:noFill/>
-                    <a:ln w="9525">
-                      <a:noFill/>
-                      <a:headEnd/>
-                      <a:tailEnd/>
-                    </a:ln>
-                  </pic:spPr>
-                </pic:pic>
-              </a:graphicData>
-            </a:graphic>
-          </wp:inline>
-        </w:drawing>
-      </w:r>
-    </w:p>
-    <w:p>
-      <w:pPr>
-        <w:pStyle w:val="SourceCode"/>
-      </w:pPr>
-      <w:r>
-        <w:rPr>
-          <w:rStyle w:val="KeywordTok"/>
-        </w:rPr>
-        <w:t xml:space="preserve">par</w:t>
-      </w:r>
-      <w:r>
-        <w:rPr>
-          <w:rStyle w:val="NormalTok"/>
-        </w:rPr>
-        <w:t xml:space="preserve">(</w:t>
-      </w:r>
-      <w:r>
-        <w:rPr>
-          <w:rStyle w:val="DataTypeTok"/>
-        </w:rPr>
-        <w:t xml:space="preserve">mfrow=</w:t>
-      </w:r>
-      <w:r>
-        <w:rPr>
-          <w:rStyle w:val="KeywordTok"/>
-        </w:rPr>
-        <w:t xml:space="preserve">c</w:t>
-      </w:r>
-      <w:r>
-        <w:rPr>
-          <w:rStyle w:val="NormalTok"/>
-        </w:rPr>
-        <w:t xml:space="preserve">(</w:t>
-      </w:r>
-      <w:r>
-        <w:rPr>
-          <w:rStyle w:val="DecValTok"/>
-        </w:rPr>
-        <w:t xml:space="preserve">1</w:t>
-      </w:r>
-      <w:r>
-        <w:rPr>
-          <w:rStyle w:val="NormalTok"/>
-        </w:rPr>
-        <w:t xml:space="preserve">,</w:t>
-      </w:r>
-      <w:r>
-        <w:rPr>
-          <w:rStyle w:val="DecValTok"/>
-        </w:rPr>
-        <w:t xml:space="preserve">2</w:t>
-      </w:r>
-      <w:r>
-        <w:rPr>
-          <w:rStyle w:val="NormalTok"/>
-        </w:rPr>
-        <w:t xml:space="preserve">))</w:t>
-      </w:r>
-      <w:r>
-        <w:br w:type="textWrapping"/>
-      </w:r>
-      <w:r>
-        <w:rPr>
-          <w:rStyle w:val="NormalTok"/>
-        </w:rPr>
-        <w:t xml:space="preserve">rd=</w:t>
-      </w:r>
-      <w:r>
-        <w:rPr>
-          <w:rStyle w:val="KeywordTok"/>
-        </w:rPr>
-        <w:t xml:space="preserve">residuals</w:t>
-      </w:r>
-      <w:r>
-        <w:rPr>
-          <w:rStyle w:val="NormalTok"/>
-        </w:rPr>
-        <w:t xml:space="preserve">(mod)</w:t>
-      </w:r>
-      <w:r>
-        <w:br w:type="textWrapping"/>
-      </w:r>
-      <w:r>
-        <w:rPr>
-          <w:rStyle w:val="KeywordTok"/>
-        </w:rPr>
-        <w:t xml:space="preserve">plot</w:t>
-      </w:r>
-      <w:r>
-        <w:rPr>
-          <w:rStyle w:val="NormalTok"/>
-        </w:rPr>
-        <w:t xml:space="preserve">(rd)</w:t>
-      </w:r>
-      <w:r>
-        <w:br w:type="textWrapping"/>
-      </w:r>
-      <w:r>
-        <w:rPr>
-          <w:rStyle w:val="KeywordTok"/>
-        </w:rPr>
-        <w:t xml:space="preserve">qqnorm</w:t>
-      </w:r>
-      <w:r>
-        <w:rPr>
-          <w:rStyle w:val="NormalTok"/>
-        </w:rPr>
-        <w:t xml:space="preserve">(</w:t>
-      </w:r>
-      <w:r>
-        <w:rPr>
-          <w:rStyle w:val="KeywordTok"/>
-        </w:rPr>
-        <w:t xml:space="preserve">residuals</w:t>
-      </w:r>
-      <w:r>
-        <w:rPr>
-          <w:rStyle w:val="NormalTok"/>
-        </w:rPr>
-        <w:t xml:space="preserve">(mod, </w:t>
-      </w:r>
-      <w:r>
-        <w:rPr>
-          <w:rStyle w:val="DataTypeTok"/>
-        </w:rPr>
-        <w:t xml:space="preserve">type=</w:t>
-      </w:r>
-      <w:r>
-        <w:rPr>
-          <w:rStyle w:val="StringTok"/>
-        </w:rPr>
-        <w:t xml:space="preserve">"deviance"</w:t>
-      </w:r>
-      <w:r>
-        <w:rPr>
-          <w:rStyle w:val="NormalTok"/>
-        </w:rPr>
-        <w:t xml:space="preserve">))</w:t>
-      </w:r>
-      <w:r>
-        <w:br w:type="textWrapping"/>
-      </w:r>
-      <w:r>
-        <w:rPr>
-          <w:rStyle w:val="KeywordTok"/>
-        </w:rPr>
-        <w:t xml:space="preserve">abline</w:t>
-      </w:r>
-      <w:r>
-        <w:rPr>
-          <w:rStyle w:val="NormalTok"/>
-        </w:rPr>
-        <w:t xml:space="preserve">(</w:t>
-      </w:r>
-      <w:r>
-        <w:rPr>
-          <w:rStyle w:val="DataTypeTok"/>
-        </w:rPr>
-        <w:t xml:space="preserve">a=</w:t>
-      </w:r>
-      <w:r>
-        <w:rPr>
-          <w:rStyle w:val="DecValTok"/>
-        </w:rPr>
-        <w:t xml:space="preserve">0</w:t>
-      </w:r>
-      <w:r>
-        <w:rPr>
-          <w:rStyle w:val="NormalTok"/>
-        </w:rPr>
-        <w:t xml:space="preserve">,</w:t>
-      </w:r>
-      <w:r>
-        <w:rPr>
-          <w:rStyle w:val="DataTypeTok"/>
-        </w:rPr>
-        <w:t xml:space="preserve">b=</w:t>
-      </w:r>
-      <w:r>
-        <w:rPr>
-          <w:rStyle w:val="DecValTok"/>
-        </w:rPr>
-        <w:t xml:space="preserve">1</w:t>
-      </w:r>
-      <w:r>
-        <w:rPr>
-          <w:rStyle w:val="NormalTok"/>
-        </w:rPr>
-        <w:t xml:space="preserve">)</w:t>
-      </w:r>
-    </w:p>
-    <w:p>
-      <w:r>
-        <w:drawing>
-          <wp:inline>
-            <wp:extent cx="4610100" cy="3695700"/>
-            <wp:effectExtent b="0" l="0" r="0" t="0"/>
-            <wp:docPr descr="" id="1" name="Picture"/>
-            <a:graphic>
-              <a:graphicData uri="http://schemas.openxmlformats.org/drawingml/2006/picture">
-                <pic:pic>
-                  <pic:nvPicPr>
-                    <pic:cNvPr descr="litorela_analysis_files/figure-docx/unnamed-chunk-16-2.png" id="0" name="Picture"/>
                     <pic:cNvPicPr>
                       <a:picLocks noChangeArrowheads="1" noChangeAspect="1"/>
                     </pic:cNvPicPr>
@@ -3775,15 +4011,199 @@
     </w:p>
     <w:p>
       <w:pPr>
-        <w:pStyle w:val="Heading3"/>
-      </w:pPr>
-      <w:bookmarkStart w:id="47" w:name="barplot"/>
-      <w:bookmarkEnd w:id="47"/>
-      <w:r>
-        <w:t xml:space="preserve">Barplot</w:t>
-      </w:r>
-    </w:p>
-    <w:p>
+        <w:pStyle w:val="SourceCode"/>
+      </w:pPr>
+      <w:r>
+        <w:rPr>
+          <w:rStyle w:val="KeywordTok"/>
+        </w:rPr>
+        <w:t xml:space="preserve">par</w:t>
+      </w:r>
+      <w:r>
+        <w:rPr>
+          <w:rStyle w:val="NormalTok"/>
+        </w:rPr>
+        <w:t xml:space="preserve">(</w:t>
+      </w:r>
+      <w:r>
+        <w:rPr>
+          <w:rStyle w:val="DataTypeTok"/>
+        </w:rPr>
+        <w:t xml:space="preserve">mfrow=</w:t>
+      </w:r>
+      <w:r>
+        <w:rPr>
+          <w:rStyle w:val="KeywordTok"/>
+        </w:rPr>
+        <w:t xml:space="preserve">c</w:t>
+      </w:r>
+      <w:r>
+        <w:rPr>
+          <w:rStyle w:val="NormalTok"/>
+        </w:rPr>
+        <w:t xml:space="preserve">(</w:t>
+      </w:r>
+      <w:r>
+        <w:rPr>
+          <w:rStyle w:val="DecValTok"/>
+        </w:rPr>
+        <w:t xml:space="preserve">1</w:t>
+      </w:r>
+      <w:r>
+        <w:rPr>
+          <w:rStyle w:val="NormalTok"/>
+        </w:rPr>
+        <w:t xml:space="preserve">,</w:t>
+      </w:r>
+      <w:r>
+        <w:rPr>
+          <w:rStyle w:val="DecValTok"/>
+        </w:rPr>
+        <w:t xml:space="preserve">2</w:t>
+      </w:r>
+      <w:r>
+        <w:rPr>
+          <w:rStyle w:val="NormalTok"/>
+        </w:rPr>
+        <w:t xml:space="preserve">))</w:t>
+      </w:r>
+      <w:r>
+        <w:br w:type="textWrapping"/>
+      </w:r>
+      <w:r>
+        <w:rPr>
+          <w:rStyle w:val="NormalTok"/>
+        </w:rPr>
+        <w:t xml:space="preserve">rd=</w:t>
+      </w:r>
+      <w:r>
+        <w:rPr>
+          <w:rStyle w:val="KeywordTok"/>
+        </w:rPr>
+        <w:t xml:space="preserve">residuals</w:t>
+      </w:r>
+      <w:r>
+        <w:rPr>
+          <w:rStyle w:val="NormalTok"/>
+        </w:rPr>
+        <w:t xml:space="preserve">(mod)</w:t>
+      </w:r>
+      <w:r>
+        <w:br w:type="textWrapping"/>
+      </w:r>
+      <w:r>
+        <w:rPr>
+          <w:rStyle w:val="KeywordTok"/>
+        </w:rPr>
+        <w:t xml:space="preserve">plot</w:t>
+      </w:r>
+      <w:r>
+        <w:rPr>
+          <w:rStyle w:val="NormalTok"/>
+        </w:rPr>
+        <w:t xml:space="preserve">(rd)</w:t>
+      </w:r>
+      <w:r>
+        <w:br w:type="textWrapping"/>
+      </w:r>
+      <w:r>
+        <w:rPr>
+          <w:rStyle w:val="KeywordTok"/>
+        </w:rPr>
+        <w:t xml:space="preserve">qqnorm</w:t>
+      </w:r>
+      <w:r>
+        <w:rPr>
+          <w:rStyle w:val="NormalTok"/>
+        </w:rPr>
+        <w:t xml:space="preserve">(</w:t>
+      </w:r>
+      <w:r>
+        <w:rPr>
+          <w:rStyle w:val="KeywordTok"/>
+        </w:rPr>
+        <w:t xml:space="preserve">residuals</w:t>
+      </w:r>
+      <w:r>
+        <w:rPr>
+          <w:rStyle w:val="NormalTok"/>
+        </w:rPr>
+        <w:t xml:space="preserve">(mod, </w:t>
+      </w:r>
+      <w:r>
+        <w:rPr>
+          <w:rStyle w:val="DataTypeTok"/>
+        </w:rPr>
+        <w:t xml:space="preserve">type=</w:t>
+      </w:r>
+      <w:r>
+        <w:rPr>
+          <w:rStyle w:val="StringTok"/>
+        </w:rPr>
+        <w:t xml:space="preserve">"deviance"</w:t>
+      </w:r>
+      <w:r>
+        <w:rPr>
+          <w:rStyle w:val="NormalTok"/>
+        </w:rPr>
+        <w:t xml:space="preserve">))</w:t>
+      </w:r>
+      <w:r>
+        <w:br w:type="textWrapping"/>
+      </w:r>
+      <w:r>
+        <w:rPr>
+          <w:rStyle w:val="KeywordTok"/>
+        </w:rPr>
+        <w:t xml:space="preserve">abline</w:t>
+      </w:r>
+      <w:r>
+        <w:rPr>
+          <w:rStyle w:val="NormalTok"/>
+        </w:rPr>
+        <w:t xml:space="preserve">(</w:t>
+      </w:r>
+      <w:r>
+        <w:rPr>
+          <w:rStyle w:val="DataTypeTok"/>
+        </w:rPr>
+        <w:t xml:space="preserve">a=</w:t>
+      </w:r>
+      <w:r>
+        <w:rPr>
+          <w:rStyle w:val="DecValTok"/>
+        </w:rPr>
+        <w:t xml:space="preserve">0</w:t>
+      </w:r>
+      <w:r>
+        <w:rPr>
+          <w:rStyle w:val="NormalTok"/>
+        </w:rPr>
+        <w:t xml:space="preserve">,</w:t>
+      </w:r>
+      <w:r>
+        <w:rPr>
+          <w:rStyle w:val="DataTypeTok"/>
+        </w:rPr>
+        <w:t xml:space="preserve">b=</w:t>
+      </w:r>
+      <w:r>
+        <w:rPr>
+          <w:rStyle w:val="DecValTok"/>
+        </w:rPr>
+        <w:t xml:space="preserve">1</w:t>
+      </w:r>
+      <w:r>
+        <w:rPr>
+          <w:rStyle w:val="NormalTok"/>
+        </w:rPr>
+        <w:t xml:space="preserve">)</w:t>
+      </w:r>
+    </w:p>
+    <w:p>
+      <w:pPr>
+        <w:pStyle w:val="FirstParagraph"/>
+      </w:pPr>
       <w:r>
         <w:drawing>
           <wp:inline>
@@ -3794,13 +4214,13 @@
               <a:graphicData uri="http://schemas.openxmlformats.org/drawingml/2006/picture">
                 <pic:pic>
                   <pic:nvPicPr>
-                    <pic:cNvPr descr="litorela_analysis_files/figure-docx/unnamed-chunk-17-1.png" id="0" name="Picture"/>
+                    <pic:cNvPr descr="litorela_analysis_files/figure-docx/unnamed-chunk-16-2.png" id="0" name="Picture"/>
                     <pic:cNvPicPr>
                       <a:picLocks noChangeArrowheads="1" noChangeAspect="1"/>
                     </pic:cNvPicPr>
                   </pic:nvPicPr>
                   <pic:blipFill>
-                    <a:blip r:embed="rId48"/>
+                    <a:blip r:embed="rId47"/>
                     <a:stretch>
                       <a:fillRect/>
                     </a:stretch>
@@ -3826,813 +4246,21 @@
           </wp:inline>
         </w:drawing>
       </w:r>
-      <w:r>
-        <w:t xml:space="preserve"> </w:t>
-      </w:r>
-      <w:r>
-        <w:t xml:space="preserve">### Germination probability (%)</w:t>
-      </w:r>
-    </w:p>
-    <w:p>
-      <w:pPr>
-        <w:pStyle w:val="SourceCode"/>
-      </w:pPr>
-      <w:r>
-        <w:rPr>
-          <w:rStyle w:val="NormalTok"/>
-        </w:rPr>
-        <w:t xml:space="preserve">sumary.dev</w:t>
-      </w:r>
-    </w:p>
-    <w:p>
-      <w:pPr>
-        <w:pStyle w:val="SourceCode"/>
-      </w:pPr>
-      <w:r>
-        <w:rPr>
-          <w:rStyle w:val="VerbatimChar"/>
-        </w:rPr>
-        <w:t xml:space="preserve">##   depth N     succ       sd       se       ci</w:t>
-      </w:r>
-      <w:r>
-        <w:br w:type="textWrapping"/>
-      </w:r>
-      <w:r>
-        <w:rPr>
-          <w:rStyle w:val="VerbatimChar"/>
-        </w:rPr>
-        <w:t xml:space="preserve">## 1     0 3 4.444444 3.214550 2.474562 7.985386</w:t>
-      </w:r>
-      <w:r>
-        <w:br w:type="textWrapping"/>
-      </w:r>
-      <w:r>
-        <w:rPr>
-          <w:rStyle w:val="VerbatimChar"/>
-        </w:rPr>
-        <w:t xml:space="preserve">## 2     1 3 3.111111 2.081666 1.602467 5.171145</w:t>
-      </w:r>
-      <w:r>
-        <w:br w:type="textWrapping"/>
-      </w:r>
-      <w:r>
-        <w:rPr>
-          <w:rStyle w:val="VerbatimChar"/>
-        </w:rPr>
-        <w:t xml:space="preserve">## 3     3 3 0.000000 0.000000 0.000000 0.000000</w:t>
-      </w:r>
-      <w:r>
-        <w:br w:type="textWrapping"/>
-      </w:r>
-      <w:r>
-        <w:rPr>
-          <w:rStyle w:val="VerbatimChar"/>
-        </w:rPr>
-        <w:t xml:space="preserve">## 4     5 3 0.000000 0.000000 0.000000 0.000000</w:t>
-      </w:r>
-    </w:p>
-    <w:p>
-      <w:pPr>
-        <w:pStyle w:val="SourceCode"/>
-      </w:pPr>
-      <w:r>
-        <w:rPr>
-          <w:rStyle w:val="KeywordTok"/>
-        </w:rPr>
-        <w:t xml:space="preserve">rm</w:t>
-      </w:r>
-      <w:r>
-        <w:rPr>
-          <w:rStyle w:val="NormalTok"/>
-        </w:rPr>
-        <w:t xml:space="preserve">(</w:t>
-      </w:r>
-      <w:r>
-        <w:rPr>
-          <w:rStyle w:val="DataTypeTok"/>
-        </w:rPr>
-        <w:t xml:space="preserve">list=</w:t>
-      </w:r>
-      <w:r>
-        <w:rPr>
-          <w:rStyle w:val="KeywordTok"/>
-        </w:rPr>
-        <w:t xml:space="preserve">ls</w:t>
-      </w:r>
-      <w:r>
-        <w:rPr>
-          <w:rStyle w:val="NormalTok"/>
-        </w:rPr>
-        <w:t xml:space="preserve">())</w:t>
-      </w:r>
     </w:p>
     <w:p>
       <w:pPr>
         <w:pStyle w:val="Heading3"/>
       </w:pPr>
-      <w:bookmarkStart w:id="49" w:name="the-end-2"/>
-      <w:bookmarkEnd w:id="49"/>
-      <w:r>
-        <w:t xml:space="preserve">THE END</w:t>
-      </w:r>
-    </w:p>
-    <w:p>
-      <w:pPr>
-        <w:pStyle w:val="Heading2"/>
-      </w:pPr>
-      <w:bookmarkStart w:id="50" w:name="germination-under-a-layer-of-soil-glasshouse"/>
-      <w:bookmarkEnd w:id="50"/>
-      <w:r>
-        <w:t xml:space="preserve">Germination under a layer of soil (glasshouse)</w:t>
-      </w:r>
-    </w:p>
-    <w:p>
-      <w:pPr>
-        <w:pStyle w:val="Heading3"/>
-      </w:pPr>
-      <w:bookmarkStart w:id="51" w:name="model-3"/>
-      <w:bookmarkEnd w:id="51"/>
-      <w:r>
-        <w:t xml:space="preserve">Model:</w:t>
-      </w:r>
-    </w:p>
-    <w:p>
-      <w:pPr>
-        <w:pStyle w:val="Compact"/>
-        <w:numPr>
-          <w:numId w:val="1004"/>
-          <w:ilvl w:val="0"/>
-        </w:numPr>
-      </w:pPr>
-      <w:r>
-        <w:t xml:space="preserve">y = number of germinated seeds / number of fails</w:t>
-      </w:r>
-      <w:r>
-        <w:br w:type="textWrapping"/>
-      </w:r>
-    </w:p>
-    <w:p>
-      <w:pPr>
-        <w:pStyle w:val="Compact"/>
-        <w:numPr>
-          <w:numId w:val="1004"/>
-          <w:ilvl w:val="0"/>
-        </w:numPr>
-      </w:pPr>
-      <w:r>
-        <w:t xml:space="preserve">treat = soil layer depth</w:t>
-      </w:r>
-    </w:p>
-    <w:p>
-      <w:pPr>
-        <w:pStyle w:val="SourceCode"/>
-      </w:pPr>
-      <w:r>
-        <w:rPr>
-          <w:rStyle w:val="VerbatimChar"/>
-        </w:rPr>
-        <w:t xml:space="preserve">## [1] 12</w:t>
-      </w:r>
-    </w:p>
-    <w:p>
-      <w:pPr>
-        <w:pStyle w:val="Heading3"/>
-      </w:pPr>
-      <w:bookmarkStart w:id="52" w:name="results-3"/>
-      <w:bookmarkEnd w:id="52"/>
-      <w:r>
-        <w:t xml:space="preserve">Results</w:t>
-      </w:r>
-    </w:p>
-    <w:p>
-      <w:r>
-        <w:t xml:space="preserve">Vliv faktoru hloubka je vyznamny.</w:t>
-      </w:r>
-    </w:p>
-    <w:p>
-      <w:pPr>
-        <w:pStyle w:val="SourceCode"/>
-      </w:pPr>
-      <w:r>
-        <w:rPr>
-          <w:rStyle w:val="CommentTok"/>
-        </w:rPr>
-        <w:t xml:space="preserve">#put together some model</w:t>
-      </w:r>
-      <w:r>
-        <w:br w:type="textWrapping"/>
-      </w:r>
-      <w:r>
-        <w:rPr>
-          <w:rStyle w:val="NormalTok"/>
-        </w:rPr>
-        <w:t xml:space="preserve">m1=</w:t>
-      </w:r>
-      <w:r>
-        <w:rPr>
-          <w:rStyle w:val="KeywordTok"/>
-        </w:rPr>
-        <w:t xml:space="preserve">glm</w:t>
-      </w:r>
-      <w:r>
-        <w:rPr>
-          <w:rStyle w:val="NormalTok"/>
-        </w:rPr>
-        <w:t xml:space="preserve">(y~treat, </w:t>
-      </w:r>
-      <w:r>
-        <w:rPr>
-          <w:rStyle w:val="DataTypeTok"/>
-        </w:rPr>
-        <w:t xml:space="preserve">family=</w:t>
-      </w:r>
-      <w:r>
-        <w:rPr>
-          <w:rStyle w:val="NormalTok"/>
-        </w:rPr>
-        <w:t xml:space="preserve">binomial)</w:t>
-      </w:r>
-      <w:r>
-        <w:br w:type="textWrapping"/>
-      </w:r>
-      <w:r>
-        <w:rPr>
-          <w:rStyle w:val="NormalTok"/>
-        </w:rPr>
-        <w:t xml:space="preserve">m1</w:t>
-      </w:r>
-    </w:p>
-    <w:p>
-      <w:pPr>
-        <w:pStyle w:val="SourceCode"/>
-      </w:pPr>
-      <w:r>
-        <w:rPr>
-          <w:rStyle w:val="VerbatimChar"/>
-        </w:rPr>
-        <w:t xml:space="preserve">## </w:t>
-      </w:r>
-      <w:r>
-        <w:br w:type="textWrapping"/>
-      </w:r>
-      <w:r>
-        <w:rPr>
-          <w:rStyle w:val="VerbatimChar"/>
-        </w:rPr>
-        <w:t xml:space="preserve">## Call:  glm(formula = y ~ treat, family = binomial)</w:t>
-      </w:r>
-      <w:r>
-        <w:br w:type="textWrapping"/>
-      </w:r>
-      <w:r>
-        <w:rPr>
-          <w:rStyle w:val="VerbatimChar"/>
-        </w:rPr>
-        <w:t xml:space="preserve">## </w:t>
-      </w:r>
-      <w:r>
-        <w:br w:type="textWrapping"/>
-      </w:r>
-      <w:r>
-        <w:rPr>
-          <w:rStyle w:val="VerbatimChar"/>
-        </w:rPr>
-        <w:t xml:space="preserve">## Coefficients:</w:t>
-      </w:r>
-      <w:r>
-        <w:br w:type="textWrapping"/>
-      </w:r>
-      <w:r>
-        <w:rPr>
-          <w:rStyle w:val="VerbatimChar"/>
-        </w:rPr>
-        <w:t xml:space="preserve">## (Intercept)        treat  </w:t>
-      </w:r>
-      <w:r>
-        <w:br w:type="textWrapping"/>
-      </w:r>
-      <w:r>
-        <w:rPr>
-          <w:rStyle w:val="VerbatimChar"/>
-        </w:rPr>
-        <w:t xml:space="preserve">##      0.3516      -1.3576  </w:t>
-      </w:r>
-      <w:r>
-        <w:br w:type="textWrapping"/>
-      </w:r>
-      <w:r>
-        <w:rPr>
-          <w:rStyle w:val="VerbatimChar"/>
-        </w:rPr>
-        <w:t xml:space="preserve">## </w:t>
-      </w:r>
-      <w:r>
-        <w:br w:type="textWrapping"/>
-      </w:r>
-      <w:r>
-        <w:rPr>
-          <w:rStyle w:val="VerbatimChar"/>
-        </w:rPr>
-        <w:t xml:space="preserve">## Degrees of Freedom: 11 Total (i.e. Null);  10 Residual</w:t>
-      </w:r>
-      <w:r>
-        <w:br w:type="textWrapping"/>
-      </w:r>
-      <w:r>
-        <w:rPr>
-          <w:rStyle w:val="VerbatimChar"/>
-        </w:rPr>
-        <w:t xml:space="preserve">## Null Deviance:       118.4 </w:t>
-      </w:r>
-      <w:r>
-        <w:br w:type="textWrapping"/>
-      </w:r>
-      <w:r>
-        <w:rPr>
-          <w:rStyle w:val="VerbatimChar"/>
-        </w:rPr>
-        <w:t xml:space="preserve">## Residual Deviance: 9.667     AIC: 35.38</w:t>
-      </w:r>
-    </w:p>
-    <w:p>
-      <w:pPr>
-        <w:pStyle w:val="SourceCode"/>
-      </w:pPr>
-      <w:r>
-        <w:rPr>
-          <w:rStyle w:val="KeywordTok"/>
-        </w:rPr>
-        <w:t xml:space="preserve">anova</w:t>
-      </w:r>
-      <w:r>
-        <w:rPr>
-          <w:rStyle w:val="NormalTok"/>
-        </w:rPr>
-        <w:t xml:space="preserve">(m1, </w:t>
-      </w:r>
-      <w:r>
-        <w:rPr>
-          <w:rStyle w:val="DataTypeTok"/>
-        </w:rPr>
-        <w:t xml:space="preserve">test=</w:t>
-      </w:r>
-      <w:r>
-        <w:rPr>
-          <w:rStyle w:val="StringTok"/>
-        </w:rPr>
-        <w:t xml:space="preserve">"Ch"</w:t>
-      </w:r>
-      <w:r>
-        <w:rPr>
-          <w:rStyle w:val="NormalTok"/>
-        </w:rPr>
-        <w:t xml:space="preserve">)</w:t>
-      </w:r>
-    </w:p>
-    <w:p>
-      <w:pPr>
-        <w:pStyle w:val="SourceCode"/>
-      </w:pPr>
-      <w:r>
-        <w:rPr>
-          <w:rStyle w:val="VerbatimChar"/>
-        </w:rPr>
-        <w:t xml:space="preserve">## Analysis of Deviance Table</w:t>
-      </w:r>
-      <w:r>
-        <w:br w:type="textWrapping"/>
-      </w:r>
-      <w:r>
-        <w:rPr>
-          <w:rStyle w:val="VerbatimChar"/>
-        </w:rPr>
-        <w:t xml:space="preserve">## </w:t>
-      </w:r>
-      <w:r>
-        <w:br w:type="textWrapping"/>
-      </w:r>
-      <w:r>
-        <w:rPr>
-          <w:rStyle w:val="VerbatimChar"/>
-        </w:rPr>
-        <w:t xml:space="preserve">## Model: binomial, link: logit</w:t>
-      </w:r>
-      <w:r>
-        <w:br w:type="textWrapping"/>
-      </w:r>
-      <w:r>
-        <w:rPr>
-          <w:rStyle w:val="VerbatimChar"/>
-        </w:rPr>
-        <w:t xml:space="preserve">## </w:t>
-      </w:r>
-      <w:r>
-        <w:br w:type="textWrapping"/>
-      </w:r>
-      <w:r>
-        <w:rPr>
-          <w:rStyle w:val="VerbatimChar"/>
-        </w:rPr>
-        <w:t xml:space="preserve">## Response: y</w:t>
-      </w:r>
-      <w:r>
-        <w:br w:type="textWrapping"/>
-      </w:r>
-      <w:r>
-        <w:rPr>
-          <w:rStyle w:val="VerbatimChar"/>
-        </w:rPr>
-        <w:t xml:space="preserve">## </w:t>
-      </w:r>
-      <w:r>
-        <w:br w:type="textWrapping"/>
-      </w:r>
-      <w:r>
-        <w:rPr>
-          <w:rStyle w:val="VerbatimChar"/>
-        </w:rPr>
-        <w:t xml:space="preserve">## Terms added sequentially (first to last)</w:t>
-      </w:r>
-      <w:r>
-        <w:br w:type="textWrapping"/>
-      </w:r>
-      <w:r>
-        <w:rPr>
-          <w:rStyle w:val="VerbatimChar"/>
-        </w:rPr>
-        <w:t xml:space="preserve">## </w:t>
-      </w:r>
-      <w:r>
-        <w:br w:type="textWrapping"/>
-      </w:r>
-      <w:r>
-        <w:rPr>
-          <w:rStyle w:val="VerbatimChar"/>
-        </w:rPr>
-        <w:t xml:space="preserve">## </w:t>
-      </w:r>
-      <w:r>
-        <w:br w:type="textWrapping"/>
-      </w:r>
-      <w:r>
-        <w:rPr>
-          <w:rStyle w:val="VerbatimChar"/>
-        </w:rPr>
-        <w:t xml:space="preserve">##       Df Deviance Resid. Df Resid. Dev  Pr(&gt;Chi)    </w:t>
-      </w:r>
-      <w:r>
-        <w:br w:type="textWrapping"/>
-      </w:r>
-      <w:r>
-        <w:rPr>
-          <w:rStyle w:val="VerbatimChar"/>
-        </w:rPr>
-        <w:t xml:space="preserve">## NULL                     11    118.404              </w:t>
-      </w:r>
-      <w:r>
-        <w:br w:type="textWrapping"/>
-      </w:r>
-      <w:r>
-        <w:rPr>
-          <w:rStyle w:val="VerbatimChar"/>
-        </w:rPr>
-        <w:t xml:space="preserve">## treat  1   108.74        10      9.667 &lt; 2.2e-16 ***</w:t>
-      </w:r>
-      <w:r>
-        <w:br w:type="textWrapping"/>
-      </w:r>
-      <w:r>
-        <w:rPr>
-          <w:rStyle w:val="VerbatimChar"/>
-        </w:rPr>
-        <w:t xml:space="preserve">## ---</w:t>
-      </w:r>
-      <w:r>
-        <w:br w:type="textWrapping"/>
-      </w:r>
-      <w:r>
-        <w:rPr>
-          <w:rStyle w:val="VerbatimChar"/>
-        </w:rPr>
-        <w:t xml:space="preserve">## Signif. codes:  0 '***' 0.001 '**' 0.01 '*' 0.05 '.' 0.1 ' ' 1</w:t>
-      </w:r>
-    </w:p>
-    <w:p>
-      <w:pPr>
-        <w:pStyle w:val="SourceCode"/>
-      </w:pPr>
-      <w:r>
-        <w:rPr>
-          <w:rStyle w:val="KeywordTok"/>
-        </w:rPr>
-        <w:t xml:space="preserve">summary</w:t>
-      </w:r>
-      <w:r>
-        <w:rPr>
-          <w:rStyle w:val="NormalTok"/>
-        </w:rPr>
-        <w:t xml:space="preserve">(m1)</w:t>
-      </w:r>
-    </w:p>
-    <w:p>
-      <w:pPr>
-        <w:pStyle w:val="SourceCode"/>
-      </w:pPr>
-      <w:r>
-        <w:rPr>
-          <w:rStyle w:val="VerbatimChar"/>
-        </w:rPr>
-        <w:t xml:space="preserve">## </w:t>
-      </w:r>
-      <w:r>
-        <w:br w:type="textWrapping"/>
-      </w:r>
-      <w:r>
-        <w:rPr>
-          <w:rStyle w:val="VerbatimChar"/>
-        </w:rPr>
-        <w:t xml:space="preserve">## Call:</w:t>
-      </w:r>
-      <w:r>
-        <w:br w:type="textWrapping"/>
-      </w:r>
-      <w:r>
-        <w:rPr>
-          <w:rStyle w:val="VerbatimChar"/>
-        </w:rPr>
-        <w:t xml:space="preserve">## glm(formula = y ~ treat, family = binomial)</w:t>
-      </w:r>
-      <w:r>
-        <w:br w:type="textWrapping"/>
-      </w:r>
-      <w:r>
-        <w:rPr>
-          <w:rStyle w:val="VerbatimChar"/>
-        </w:rPr>
-        <w:t xml:space="preserve">## </w:t>
-      </w:r>
-      <w:r>
-        <w:br w:type="textWrapping"/>
-      </w:r>
-      <w:r>
-        <w:rPr>
-          <w:rStyle w:val="VerbatimChar"/>
-        </w:rPr>
-        <w:t xml:space="preserve">## Deviance Residuals: </w:t>
-      </w:r>
-      <w:r>
-        <w:br w:type="textWrapping"/>
-      </w:r>
-      <w:r>
-        <w:rPr>
-          <w:rStyle w:val="VerbatimChar"/>
-        </w:rPr>
-        <w:t xml:space="preserve">##     Min       1Q   Median       3Q      Max  </w:t>
-      </w:r>
-      <w:r>
-        <w:br w:type="textWrapping"/>
-      </w:r>
-      <w:r>
-        <w:rPr>
-          <w:rStyle w:val="VerbatimChar"/>
-        </w:rPr>
-        <w:t xml:space="preserve">## -1.0936  -1.0812  -0.3000  -0.1792   1.4325  </w:t>
-      </w:r>
-      <w:r>
-        <w:br w:type="textWrapping"/>
-      </w:r>
-      <w:r>
-        <w:rPr>
-          <w:rStyle w:val="VerbatimChar"/>
-        </w:rPr>
-        <w:t xml:space="preserve">## </w:t>
-      </w:r>
-      <w:r>
-        <w:br w:type="textWrapping"/>
-      </w:r>
-      <w:r>
-        <w:rPr>
-          <w:rStyle w:val="VerbatimChar"/>
-        </w:rPr>
-        <w:t xml:space="preserve">## Coefficients:</w:t>
-      </w:r>
-      <w:r>
-        <w:br w:type="textWrapping"/>
-      </w:r>
-      <w:r>
-        <w:rPr>
-          <w:rStyle w:val="VerbatimChar"/>
-        </w:rPr>
-        <w:t xml:space="preserve">##             Estimate Std. Error z value Pr(&gt;|z|)    </w:t>
-      </w:r>
-      <w:r>
-        <w:br w:type="textWrapping"/>
-      </w:r>
-      <w:r>
-        <w:rPr>
-          <w:rStyle w:val="VerbatimChar"/>
-        </w:rPr>
-        <w:t xml:space="preserve">## (Intercept)   0.3516     0.2127   1.653   0.0983 .  </w:t>
-      </w:r>
-      <w:r>
-        <w:br w:type="textWrapping"/>
-      </w:r>
-      <w:r>
-        <w:rPr>
-          <w:rStyle w:val="VerbatimChar"/>
-        </w:rPr>
-        <w:t xml:space="preserve">## treat        -1.3576     0.2173  -6.248 4.15e-10 ***</w:t>
-      </w:r>
-      <w:r>
-        <w:br w:type="textWrapping"/>
-      </w:r>
-      <w:r>
-        <w:rPr>
-          <w:rStyle w:val="VerbatimChar"/>
-        </w:rPr>
-        <w:t xml:space="preserve">## ---</w:t>
-      </w:r>
-      <w:r>
-        <w:br w:type="textWrapping"/>
-      </w:r>
-      <w:r>
-        <w:rPr>
-          <w:rStyle w:val="VerbatimChar"/>
-        </w:rPr>
-        <w:t xml:space="preserve">## Signif. codes:  0 '***' 0.001 '**' 0.01 '*' 0.05 '.' 0.1 ' ' 1</w:t>
-      </w:r>
-      <w:r>
-        <w:br w:type="textWrapping"/>
-      </w:r>
-      <w:r>
-        <w:rPr>
-          <w:rStyle w:val="VerbatimChar"/>
-        </w:rPr>
-        <w:t xml:space="preserve">## </w:t>
-      </w:r>
-      <w:r>
-        <w:br w:type="textWrapping"/>
-      </w:r>
-      <w:r>
-        <w:rPr>
-          <w:rStyle w:val="VerbatimChar"/>
-        </w:rPr>
-        <w:t xml:space="preserve">## (Dispersion parameter for binomial family taken to be 1)</w:t>
-      </w:r>
-      <w:r>
-        <w:br w:type="textWrapping"/>
-      </w:r>
-      <w:r>
-        <w:rPr>
-          <w:rStyle w:val="VerbatimChar"/>
-        </w:rPr>
-        <w:t xml:space="preserve">## </w:t>
-      </w:r>
-      <w:r>
-        <w:br w:type="textWrapping"/>
-      </w:r>
-      <w:r>
-        <w:rPr>
-          <w:rStyle w:val="VerbatimChar"/>
-        </w:rPr>
-        <w:t xml:space="preserve">##     Null deviance: 118.4043  on 11  degrees of freedom</w:t>
-      </w:r>
-      <w:r>
-        <w:br w:type="textWrapping"/>
-      </w:r>
-      <w:r>
-        <w:rPr>
-          <w:rStyle w:val="VerbatimChar"/>
-        </w:rPr>
-        <w:t xml:space="preserve">## Residual deviance:   9.6671  on 10  degrees of freedom</w:t>
-      </w:r>
-      <w:r>
-        <w:br w:type="textWrapping"/>
-      </w:r>
-      <w:r>
-        <w:rPr>
-          <w:rStyle w:val="VerbatimChar"/>
-        </w:rPr>
-        <w:t xml:space="preserve">## AIC: 35.382</w:t>
-      </w:r>
-      <w:r>
-        <w:br w:type="textWrapping"/>
-      </w:r>
-      <w:r>
-        <w:rPr>
-          <w:rStyle w:val="VerbatimChar"/>
-        </w:rPr>
-        <w:t xml:space="preserve">## </w:t>
-      </w:r>
-      <w:r>
-        <w:br w:type="textWrapping"/>
-      </w:r>
-      <w:r>
-        <w:rPr>
-          <w:rStyle w:val="VerbatimChar"/>
-        </w:rPr>
-        <w:t xml:space="preserve">## Number of Fisher Scoring iterations: 5</w:t>
-      </w:r>
-    </w:p>
-    <w:p>
-      <w:pPr>
-        <w:pStyle w:val="Heading3"/>
-      </w:pPr>
-      <w:bookmarkStart w:id="53" w:name="residuals-3"/>
-      <w:bookmarkEnd w:id="53"/>
-      <w:r>
-        <w:t xml:space="preserve">Residuals</w:t>
-      </w:r>
-    </w:p>
-    <w:p>
-      <w:r>
-        <w:t xml:space="preserve">Residua se chovaji divne. Asi schazi nejaky vysvetlujici faktor.</w:t>
-      </w:r>
-    </w:p>
-    <w:p>
-      <w:pPr>
-        <w:pStyle w:val="SourceCode"/>
-      </w:pPr>
-      <w:r>
-        <w:rPr>
-          <w:rStyle w:val="CommentTok"/>
-        </w:rPr>
-        <w:t xml:space="preserve">#see what is going on with residuals</w:t>
-      </w:r>
-      <w:r>
-        <w:br w:type="textWrapping"/>
-      </w:r>
-      <w:r>
-        <w:rPr>
-          <w:rStyle w:val="KeywordTok"/>
-        </w:rPr>
-        <w:t xml:space="preserve">par</w:t>
-      </w:r>
-      <w:r>
-        <w:rPr>
-          <w:rStyle w:val="NormalTok"/>
-        </w:rPr>
-        <w:t xml:space="preserve">(</w:t>
-      </w:r>
-      <w:r>
-        <w:rPr>
-          <w:rStyle w:val="DataTypeTok"/>
-        </w:rPr>
-        <w:t xml:space="preserve">mfrow=</w:t>
-      </w:r>
-      <w:r>
-        <w:rPr>
-          <w:rStyle w:val="KeywordTok"/>
-        </w:rPr>
-        <w:t xml:space="preserve">c</w:t>
-      </w:r>
-      <w:r>
-        <w:rPr>
-          <w:rStyle w:val="NormalTok"/>
-        </w:rPr>
-        <w:t xml:space="preserve">(</w:t>
-      </w:r>
-      <w:r>
-        <w:rPr>
-          <w:rStyle w:val="DecValTok"/>
-        </w:rPr>
-        <w:t xml:space="preserve">2</w:t>
-      </w:r>
-      <w:r>
-        <w:rPr>
-          <w:rStyle w:val="NormalTok"/>
-        </w:rPr>
-        <w:t xml:space="preserve">,</w:t>
-      </w:r>
-      <w:r>
-        <w:rPr>
-          <w:rStyle w:val="DecValTok"/>
-        </w:rPr>
-        <w:t xml:space="preserve">2</w:t>
-      </w:r>
-      <w:r>
-        <w:rPr>
-          <w:rStyle w:val="NormalTok"/>
-        </w:rPr>
-        <w:t xml:space="preserve">))</w:t>
-      </w:r>
-      <w:r>
-        <w:br w:type="textWrapping"/>
-      </w:r>
-      <w:r>
-        <w:rPr>
-          <w:rStyle w:val="KeywordTok"/>
-        </w:rPr>
-        <w:t xml:space="preserve">plot</w:t>
-      </w:r>
-      <w:r>
-        <w:rPr>
-          <w:rStyle w:val="NormalTok"/>
-        </w:rPr>
-        <w:t xml:space="preserve">(m1)</w:t>
-      </w:r>
-    </w:p>
-    <w:p>
+      <w:bookmarkStart w:id="48" w:name="barplot"/>
+      <w:bookmarkEnd w:id="48"/>
+      <w:r>
+        <w:t xml:space="preserve">Barplot</w:t>
+      </w:r>
+    </w:p>
+    <w:p>
+      <w:pPr>
+        <w:pStyle w:val="FirstParagraph"/>
+      </w:pPr>
       <w:r>
         <w:drawing>
           <wp:inline>
@@ -4643,13 +4271,13 @@
               <a:graphicData uri="http://schemas.openxmlformats.org/drawingml/2006/picture">
                 <pic:pic>
                   <pic:nvPicPr>
-                    <pic:cNvPr descr="litorela_analysis_files/figure-docx/unnamed-chunk-22-1.png" id="0" name="Picture"/>
+                    <pic:cNvPr descr="litorela_analysis_files/figure-docx/unnamed-chunk-17-1.png" id="0" name="Picture"/>
                     <pic:cNvPicPr>
                       <a:picLocks noChangeArrowheads="1" noChangeAspect="1"/>
                     </pic:cNvPicPr>
                   </pic:nvPicPr>
                   <pic:blipFill>
-                    <a:blip r:embed="rId54"/>
+                    <a:blip r:embed="rId49"/>
                     <a:stretch>
                       <a:fillRect/>
                     </a:stretch>
@@ -4682,33 +4310,773 @@
       </w:pPr>
       <w:r>
         <w:rPr>
-          <w:rStyle w:val="NormalTok"/>
-        </w:rPr>
-        <w:t xml:space="preserve">rd=</w:t>
-      </w:r>
-      <w:r>
-        <w:rPr>
-          <w:rStyle w:val="KeywordTok"/>
-        </w:rPr>
-        <w:t xml:space="preserve">residuals</w:t>
-      </w:r>
-      <w:r>
-        <w:rPr>
-          <w:rStyle w:val="NormalTok"/>
-        </w:rPr>
-        <w:t xml:space="preserve">(m1,</w:t>
+          <w:rStyle w:val="VerbatimChar"/>
+        </w:rPr>
+        <w:t xml:space="preserve">## Saving 7.5 x 6 in image</w:t>
+      </w:r>
+    </w:p>
+    <w:p>
+      <w:pPr>
+        <w:pStyle w:val="Heading3"/>
+      </w:pPr>
+      <w:bookmarkStart w:id="50" w:name="germination-probability-2"/>
+      <w:bookmarkEnd w:id="50"/>
+      <w:r>
+        <w:t xml:space="preserve">Germination probability (%)</w:t>
+      </w:r>
+    </w:p>
+    <w:p>
+      <w:pPr>
+        <w:pStyle w:val="SourceCode"/>
+      </w:pPr>
+      <w:r>
+        <w:rPr>
+          <w:rStyle w:val="NormalTok"/>
+        </w:rPr>
+        <w:t xml:space="preserve">sumary.dev</w:t>
+      </w:r>
+    </w:p>
+    <w:p>
+      <w:pPr>
+        <w:pStyle w:val="SourceCode"/>
+      </w:pPr>
+      <w:r>
+        <w:rPr>
+          <w:rStyle w:val="VerbatimChar"/>
+        </w:rPr>
+        <w:t xml:space="preserve">##   depth N      succ        sd       se       ci</w:t>
+      </w:r>
+      <w:r>
+        <w:br w:type="textWrapping"/>
+      </w:r>
+      <w:r>
+        <w:rPr>
+          <w:rStyle w:val="VerbatimChar"/>
+        </w:rPr>
+        <w:t xml:space="preserve">## 1     0 3 13.333333 12.858201 7.423686 31.94154</w:t>
+      </w:r>
+      <w:r>
+        <w:br w:type="textWrapping"/>
+      </w:r>
+      <w:r>
+        <w:rPr>
+          <w:rStyle w:val="VerbatimChar"/>
+        </w:rPr>
+        <w:t xml:space="preserve">## 2     1 3  9.333333  8.326664 4.807402 20.68458</w:t>
+      </w:r>
+      <w:r>
+        <w:br w:type="textWrapping"/>
+      </w:r>
+      <w:r>
+        <w:rPr>
+          <w:rStyle w:val="VerbatimChar"/>
+        </w:rPr>
+        <w:t xml:space="preserve">## 3     3 3  0.000000  0.000000 0.000000  0.00000</w:t>
+      </w:r>
+      <w:r>
+        <w:br w:type="textWrapping"/>
+      </w:r>
+      <w:r>
+        <w:rPr>
+          <w:rStyle w:val="VerbatimChar"/>
+        </w:rPr>
+        <w:t xml:space="preserve">## 4     5 3  0.000000  0.000000 0.000000  0.00000</w:t>
+      </w:r>
+    </w:p>
+    <w:p>
+      <w:pPr>
+        <w:pStyle w:val="SourceCode"/>
+      </w:pPr>
+      <w:r>
+        <w:rPr>
+          <w:rStyle w:val="KeywordTok"/>
+        </w:rPr>
+        <w:t xml:space="preserve">rm</w:t>
+      </w:r>
+      <w:r>
+        <w:rPr>
+          <w:rStyle w:val="NormalTok"/>
+        </w:rPr>
+        <w:t xml:space="preserve">(</w:t>
       </w:r>
       <w:r>
         <w:rPr>
           <w:rStyle w:val="DataTypeTok"/>
         </w:rPr>
-        <w:t xml:space="preserve">type =</w:t>
-      </w:r>
-      <w:r>
-        <w:rPr>
-          <w:rStyle w:val="NormalTok"/>
-        </w:rPr>
-        <w:t xml:space="preserve"> </w:t>
+        <w:t xml:space="preserve">list=</w:t>
+      </w:r>
+      <w:r>
+        <w:rPr>
+          <w:rStyle w:val="KeywordTok"/>
+        </w:rPr>
+        <w:t xml:space="preserve">ls</w:t>
+      </w:r>
+      <w:r>
+        <w:rPr>
+          <w:rStyle w:val="NormalTok"/>
+        </w:rPr>
+        <w:t xml:space="preserve">())</w:t>
+      </w:r>
+    </w:p>
+    <w:p>
+      <w:pPr>
+        <w:pStyle w:val="Heading3"/>
+      </w:pPr>
+      <w:bookmarkStart w:id="51" w:name="the-end-2"/>
+      <w:bookmarkEnd w:id="51"/>
+      <w:r>
+        <w:t xml:space="preserve">THE END</w:t>
+      </w:r>
+    </w:p>
+    <w:p>
+      <w:pPr>
+        <w:pStyle w:val="Heading2"/>
+      </w:pPr>
+      <w:bookmarkStart w:id="52" w:name="germination-under-a-layer-of-soil-glasshouse"/>
+      <w:bookmarkEnd w:id="52"/>
+      <w:r>
+        <w:t xml:space="preserve">Germination under a layer of soil (glasshouse)</w:t>
+      </w:r>
+    </w:p>
+    <w:p>
+      <w:pPr>
+        <w:pStyle w:val="Heading3"/>
+      </w:pPr>
+      <w:bookmarkStart w:id="53" w:name="model-3"/>
+      <w:bookmarkEnd w:id="53"/>
+      <w:r>
+        <w:t xml:space="preserve">Model:</w:t>
+      </w:r>
+    </w:p>
+    <w:p>
+      <w:pPr>
+        <w:pStyle w:val="Compact"/>
+        <w:numPr>
+          <w:numId w:val="1004"/>
+          <w:ilvl w:val="0"/>
+        </w:numPr>
+      </w:pPr>
+      <w:r>
+        <w:t xml:space="preserve">y = number of germinated seeds / number of fails</w:t>
+      </w:r>
+      <w:r>
+        <w:br w:type="textWrapping"/>
+      </w:r>
+    </w:p>
+    <w:p>
+      <w:pPr>
+        <w:pStyle w:val="Compact"/>
+        <w:numPr>
+          <w:numId w:val="1004"/>
+          <w:ilvl w:val="0"/>
+        </w:numPr>
+      </w:pPr>
+      <w:r>
+        <w:t xml:space="preserve">treat = soil layer depth</w:t>
+      </w:r>
+    </w:p>
+    <w:p>
+      <w:pPr>
+        <w:pStyle w:val="SourceCode"/>
+      </w:pPr>
+      <w:r>
+        <w:rPr>
+          <w:rStyle w:val="VerbatimChar"/>
+        </w:rPr>
+        <w:t xml:space="preserve">## [1] 12</w:t>
+      </w:r>
+    </w:p>
+    <w:p>
+      <w:pPr>
+        <w:pStyle w:val="Heading3"/>
+      </w:pPr>
+      <w:bookmarkStart w:id="54" w:name="results-3"/>
+      <w:bookmarkEnd w:id="54"/>
+      <w:r>
+        <w:t xml:space="preserve">Results</w:t>
+      </w:r>
+    </w:p>
+    <w:p>
+      <w:pPr>
+        <w:pStyle w:val="FirstParagraph"/>
+      </w:pPr>
+      <w:r>
+        <w:t xml:space="preserve">Effect of soil depth is statistically significant.</w:t>
+      </w:r>
+    </w:p>
+    <w:p>
+      <w:pPr>
+        <w:pStyle w:val="SourceCode"/>
+      </w:pPr>
+      <w:r>
+        <w:rPr>
+          <w:rStyle w:val="CommentTok"/>
+        </w:rPr>
+        <w:t xml:space="preserve">#put together some model</w:t>
+      </w:r>
+      <w:r>
+        <w:br w:type="textWrapping"/>
+      </w:r>
+      <w:r>
+        <w:rPr>
+          <w:rStyle w:val="NormalTok"/>
+        </w:rPr>
+        <w:t xml:space="preserve">m1=</w:t>
+      </w:r>
+      <w:r>
+        <w:rPr>
+          <w:rStyle w:val="KeywordTok"/>
+        </w:rPr>
+        <w:t xml:space="preserve">glm</w:t>
+      </w:r>
+      <w:r>
+        <w:rPr>
+          <w:rStyle w:val="NormalTok"/>
+        </w:rPr>
+        <w:t xml:space="preserve">(y~treat, </w:t>
+      </w:r>
+      <w:r>
+        <w:rPr>
+          <w:rStyle w:val="DataTypeTok"/>
+        </w:rPr>
+        <w:t xml:space="preserve">family=</w:t>
+      </w:r>
+      <w:r>
+        <w:rPr>
+          <w:rStyle w:val="NormalTok"/>
+        </w:rPr>
+        <w:t xml:space="preserve">binomial)</w:t>
+      </w:r>
+      <w:r>
+        <w:br w:type="textWrapping"/>
+      </w:r>
+      <w:r>
+        <w:rPr>
+          <w:rStyle w:val="NormalTok"/>
+        </w:rPr>
+        <w:t xml:space="preserve">m1</w:t>
+      </w:r>
+    </w:p>
+    <w:p>
+      <w:pPr>
+        <w:pStyle w:val="SourceCode"/>
+      </w:pPr>
+      <w:r>
+        <w:rPr>
+          <w:rStyle w:val="VerbatimChar"/>
+        </w:rPr>
+        <w:t xml:space="preserve">## </w:t>
+      </w:r>
+      <w:r>
+        <w:br w:type="textWrapping"/>
+      </w:r>
+      <w:r>
+        <w:rPr>
+          <w:rStyle w:val="VerbatimChar"/>
+        </w:rPr>
+        <w:t xml:space="preserve">## Call:  glm(formula = y ~ treat, family = binomial)</w:t>
+      </w:r>
+      <w:r>
+        <w:br w:type="textWrapping"/>
+      </w:r>
+      <w:r>
+        <w:rPr>
+          <w:rStyle w:val="VerbatimChar"/>
+        </w:rPr>
+        <w:t xml:space="preserve">## </w:t>
+      </w:r>
+      <w:r>
+        <w:br w:type="textWrapping"/>
+      </w:r>
+      <w:r>
+        <w:rPr>
+          <w:rStyle w:val="VerbatimChar"/>
+        </w:rPr>
+        <w:t xml:space="preserve">## Coefficients:</w:t>
+      </w:r>
+      <w:r>
+        <w:br w:type="textWrapping"/>
+      </w:r>
+      <w:r>
+        <w:rPr>
+          <w:rStyle w:val="VerbatimChar"/>
+        </w:rPr>
+        <w:t xml:space="preserve">## (Intercept)        treat  </w:t>
+      </w:r>
+      <w:r>
+        <w:br w:type="textWrapping"/>
+      </w:r>
+      <w:r>
+        <w:rPr>
+          <w:rStyle w:val="VerbatimChar"/>
+        </w:rPr>
+        <w:t xml:space="preserve">##      0.3516      -1.3576  </w:t>
+      </w:r>
+      <w:r>
+        <w:br w:type="textWrapping"/>
+      </w:r>
+      <w:r>
+        <w:rPr>
+          <w:rStyle w:val="VerbatimChar"/>
+        </w:rPr>
+        <w:t xml:space="preserve">## </w:t>
+      </w:r>
+      <w:r>
+        <w:br w:type="textWrapping"/>
+      </w:r>
+      <w:r>
+        <w:rPr>
+          <w:rStyle w:val="VerbatimChar"/>
+        </w:rPr>
+        <w:t xml:space="preserve">## Degrees of Freedom: 11 Total (i.e. Null);  10 Residual</w:t>
+      </w:r>
+      <w:r>
+        <w:br w:type="textWrapping"/>
+      </w:r>
+      <w:r>
+        <w:rPr>
+          <w:rStyle w:val="VerbatimChar"/>
+        </w:rPr>
+        <w:t xml:space="preserve">## Null Deviance:       118.4 </w:t>
+      </w:r>
+      <w:r>
+        <w:br w:type="textWrapping"/>
+      </w:r>
+      <w:r>
+        <w:rPr>
+          <w:rStyle w:val="VerbatimChar"/>
+        </w:rPr>
+        <w:t xml:space="preserve">## Residual Deviance: 9.667     AIC: 35.38</w:t>
+      </w:r>
+    </w:p>
+    <w:p>
+      <w:pPr>
+        <w:pStyle w:val="SourceCode"/>
+      </w:pPr>
+      <w:r>
+        <w:rPr>
+          <w:rStyle w:val="KeywordTok"/>
+        </w:rPr>
+        <w:t xml:space="preserve">anova</w:t>
+      </w:r>
+      <w:r>
+        <w:rPr>
+          <w:rStyle w:val="NormalTok"/>
+        </w:rPr>
+        <w:t xml:space="preserve">(m1, </w:t>
+      </w:r>
+      <w:r>
+        <w:rPr>
+          <w:rStyle w:val="DataTypeTok"/>
+        </w:rPr>
+        <w:t xml:space="preserve">test=</w:t>
+      </w:r>
+      <w:r>
+        <w:rPr>
+          <w:rStyle w:val="StringTok"/>
+        </w:rPr>
+        <w:t xml:space="preserve">"Ch"</w:t>
+      </w:r>
+      <w:r>
+        <w:rPr>
+          <w:rStyle w:val="NormalTok"/>
+        </w:rPr>
+        <w:t xml:space="preserve">)</w:t>
+      </w:r>
+    </w:p>
+    <w:p>
+      <w:pPr>
+        <w:pStyle w:val="SourceCode"/>
+      </w:pPr>
+      <w:r>
+        <w:rPr>
+          <w:rStyle w:val="VerbatimChar"/>
+        </w:rPr>
+        <w:t xml:space="preserve">## Analysis of Deviance Table</w:t>
+      </w:r>
+      <w:r>
+        <w:br w:type="textWrapping"/>
+      </w:r>
+      <w:r>
+        <w:rPr>
+          <w:rStyle w:val="VerbatimChar"/>
+        </w:rPr>
+        <w:t xml:space="preserve">## </w:t>
+      </w:r>
+      <w:r>
+        <w:br w:type="textWrapping"/>
+      </w:r>
+      <w:r>
+        <w:rPr>
+          <w:rStyle w:val="VerbatimChar"/>
+        </w:rPr>
+        <w:t xml:space="preserve">## Model: binomial, link: logit</w:t>
+      </w:r>
+      <w:r>
+        <w:br w:type="textWrapping"/>
+      </w:r>
+      <w:r>
+        <w:rPr>
+          <w:rStyle w:val="VerbatimChar"/>
+        </w:rPr>
+        <w:t xml:space="preserve">## </w:t>
+      </w:r>
+      <w:r>
+        <w:br w:type="textWrapping"/>
+      </w:r>
+      <w:r>
+        <w:rPr>
+          <w:rStyle w:val="VerbatimChar"/>
+        </w:rPr>
+        <w:t xml:space="preserve">## Response: y</w:t>
+      </w:r>
+      <w:r>
+        <w:br w:type="textWrapping"/>
+      </w:r>
+      <w:r>
+        <w:rPr>
+          <w:rStyle w:val="VerbatimChar"/>
+        </w:rPr>
+        <w:t xml:space="preserve">## </w:t>
+      </w:r>
+      <w:r>
+        <w:br w:type="textWrapping"/>
+      </w:r>
+      <w:r>
+        <w:rPr>
+          <w:rStyle w:val="VerbatimChar"/>
+        </w:rPr>
+        <w:t xml:space="preserve">## Terms added sequentially (first to last)</w:t>
+      </w:r>
+      <w:r>
+        <w:br w:type="textWrapping"/>
+      </w:r>
+      <w:r>
+        <w:rPr>
+          <w:rStyle w:val="VerbatimChar"/>
+        </w:rPr>
+        <w:t xml:space="preserve">## </w:t>
+      </w:r>
+      <w:r>
+        <w:br w:type="textWrapping"/>
+      </w:r>
+      <w:r>
+        <w:rPr>
+          <w:rStyle w:val="VerbatimChar"/>
+        </w:rPr>
+        <w:t xml:space="preserve">## </w:t>
+      </w:r>
+      <w:r>
+        <w:br w:type="textWrapping"/>
+      </w:r>
+      <w:r>
+        <w:rPr>
+          <w:rStyle w:val="VerbatimChar"/>
+        </w:rPr>
+        <w:t xml:space="preserve">##       Df Deviance Resid. Df Resid. Dev  Pr(&gt;Chi)    </w:t>
+      </w:r>
+      <w:r>
+        <w:br w:type="textWrapping"/>
+      </w:r>
+      <w:r>
+        <w:rPr>
+          <w:rStyle w:val="VerbatimChar"/>
+        </w:rPr>
+        <w:t xml:space="preserve">## NULL                     11    118.404              </w:t>
+      </w:r>
+      <w:r>
+        <w:br w:type="textWrapping"/>
+      </w:r>
+      <w:r>
+        <w:rPr>
+          <w:rStyle w:val="VerbatimChar"/>
+        </w:rPr>
+        <w:t xml:space="preserve">## treat  1   108.74        10      9.667 &lt; 2.2e-16 ***</w:t>
+      </w:r>
+      <w:r>
+        <w:br w:type="textWrapping"/>
+      </w:r>
+      <w:r>
+        <w:rPr>
+          <w:rStyle w:val="VerbatimChar"/>
+        </w:rPr>
+        <w:t xml:space="preserve">## ---</w:t>
+      </w:r>
+      <w:r>
+        <w:br w:type="textWrapping"/>
+      </w:r>
+      <w:r>
+        <w:rPr>
+          <w:rStyle w:val="VerbatimChar"/>
+        </w:rPr>
+        <w:t xml:space="preserve">## Signif. codes:  0 '***' 0.001 '**' 0.01 '*' 0.05 '.' 0.1 ' ' 1</w:t>
+      </w:r>
+    </w:p>
+    <w:p>
+      <w:pPr>
+        <w:pStyle w:val="SourceCode"/>
+      </w:pPr>
+      <w:r>
+        <w:rPr>
+          <w:rStyle w:val="KeywordTok"/>
+        </w:rPr>
+        <w:t xml:space="preserve">summary</w:t>
+      </w:r>
+      <w:r>
+        <w:rPr>
+          <w:rStyle w:val="NormalTok"/>
+        </w:rPr>
+        <w:t xml:space="preserve">(m1)</w:t>
+      </w:r>
+    </w:p>
+    <w:p>
+      <w:pPr>
+        <w:pStyle w:val="SourceCode"/>
+      </w:pPr>
+      <w:r>
+        <w:rPr>
+          <w:rStyle w:val="VerbatimChar"/>
+        </w:rPr>
+        <w:t xml:space="preserve">## </w:t>
+      </w:r>
+      <w:r>
+        <w:br w:type="textWrapping"/>
+      </w:r>
+      <w:r>
+        <w:rPr>
+          <w:rStyle w:val="VerbatimChar"/>
+        </w:rPr>
+        <w:t xml:space="preserve">## Call:</w:t>
+      </w:r>
+      <w:r>
+        <w:br w:type="textWrapping"/>
+      </w:r>
+      <w:r>
+        <w:rPr>
+          <w:rStyle w:val="VerbatimChar"/>
+        </w:rPr>
+        <w:t xml:space="preserve">## glm(formula = y ~ treat, family = binomial)</w:t>
+      </w:r>
+      <w:r>
+        <w:br w:type="textWrapping"/>
+      </w:r>
+      <w:r>
+        <w:rPr>
+          <w:rStyle w:val="VerbatimChar"/>
+        </w:rPr>
+        <w:t xml:space="preserve">## </w:t>
+      </w:r>
+      <w:r>
+        <w:br w:type="textWrapping"/>
+      </w:r>
+      <w:r>
+        <w:rPr>
+          <w:rStyle w:val="VerbatimChar"/>
+        </w:rPr>
+        <w:t xml:space="preserve">## Deviance Residuals: </w:t>
+      </w:r>
+      <w:r>
+        <w:br w:type="textWrapping"/>
+      </w:r>
+      <w:r>
+        <w:rPr>
+          <w:rStyle w:val="VerbatimChar"/>
+        </w:rPr>
+        <w:t xml:space="preserve">##     Min       1Q   Median       3Q      Max  </w:t>
+      </w:r>
+      <w:r>
+        <w:br w:type="textWrapping"/>
+      </w:r>
+      <w:r>
+        <w:rPr>
+          <w:rStyle w:val="VerbatimChar"/>
+        </w:rPr>
+        <w:t xml:space="preserve">## -1.0936  -1.0812  -0.3000  -0.1792   1.4325  </w:t>
+      </w:r>
+      <w:r>
+        <w:br w:type="textWrapping"/>
+      </w:r>
+      <w:r>
+        <w:rPr>
+          <w:rStyle w:val="VerbatimChar"/>
+        </w:rPr>
+        <w:t xml:space="preserve">## </w:t>
+      </w:r>
+      <w:r>
+        <w:br w:type="textWrapping"/>
+      </w:r>
+      <w:r>
+        <w:rPr>
+          <w:rStyle w:val="VerbatimChar"/>
+        </w:rPr>
+        <w:t xml:space="preserve">## Coefficients:</w:t>
+      </w:r>
+      <w:r>
+        <w:br w:type="textWrapping"/>
+      </w:r>
+      <w:r>
+        <w:rPr>
+          <w:rStyle w:val="VerbatimChar"/>
+        </w:rPr>
+        <w:t xml:space="preserve">##             Estimate Std. Error z value Pr(&gt;|z|)    </w:t>
+      </w:r>
+      <w:r>
+        <w:br w:type="textWrapping"/>
+      </w:r>
+      <w:r>
+        <w:rPr>
+          <w:rStyle w:val="VerbatimChar"/>
+        </w:rPr>
+        <w:t xml:space="preserve">## (Intercept)   0.3516     0.2127   1.653   0.0983 .  </w:t>
+      </w:r>
+      <w:r>
+        <w:br w:type="textWrapping"/>
+      </w:r>
+      <w:r>
+        <w:rPr>
+          <w:rStyle w:val="VerbatimChar"/>
+        </w:rPr>
+        <w:t xml:space="preserve">## treat        -1.3576     0.2173  -6.248 4.15e-10 ***</w:t>
+      </w:r>
+      <w:r>
+        <w:br w:type="textWrapping"/>
+      </w:r>
+      <w:r>
+        <w:rPr>
+          <w:rStyle w:val="VerbatimChar"/>
+        </w:rPr>
+        <w:t xml:space="preserve">## ---</w:t>
+      </w:r>
+      <w:r>
+        <w:br w:type="textWrapping"/>
+      </w:r>
+      <w:r>
+        <w:rPr>
+          <w:rStyle w:val="VerbatimChar"/>
+        </w:rPr>
+        <w:t xml:space="preserve">## Signif. codes:  0 '***' 0.001 '**' 0.01 '*' 0.05 '.' 0.1 ' ' 1</w:t>
+      </w:r>
+      <w:r>
+        <w:br w:type="textWrapping"/>
+      </w:r>
+      <w:r>
+        <w:rPr>
+          <w:rStyle w:val="VerbatimChar"/>
+        </w:rPr>
+        <w:t xml:space="preserve">## </w:t>
+      </w:r>
+      <w:r>
+        <w:br w:type="textWrapping"/>
+      </w:r>
+      <w:r>
+        <w:rPr>
+          <w:rStyle w:val="VerbatimChar"/>
+        </w:rPr>
+        <w:t xml:space="preserve">## (Dispersion parameter for binomial family taken to be 1)</w:t>
+      </w:r>
+      <w:r>
+        <w:br w:type="textWrapping"/>
+      </w:r>
+      <w:r>
+        <w:rPr>
+          <w:rStyle w:val="VerbatimChar"/>
+        </w:rPr>
+        <w:t xml:space="preserve">## </w:t>
+      </w:r>
+      <w:r>
+        <w:br w:type="textWrapping"/>
+      </w:r>
+      <w:r>
+        <w:rPr>
+          <w:rStyle w:val="VerbatimChar"/>
+        </w:rPr>
+        <w:t xml:space="preserve">##     Null deviance: 118.4043  on 11  degrees of freedom</w:t>
+      </w:r>
+      <w:r>
+        <w:br w:type="textWrapping"/>
+      </w:r>
+      <w:r>
+        <w:rPr>
+          <w:rStyle w:val="VerbatimChar"/>
+        </w:rPr>
+        <w:t xml:space="preserve">## Residual deviance:   9.6671  on 10  degrees of freedom</w:t>
+      </w:r>
+      <w:r>
+        <w:br w:type="textWrapping"/>
+      </w:r>
+      <w:r>
+        <w:rPr>
+          <w:rStyle w:val="VerbatimChar"/>
+        </w:rPr>
+        <w:t xml:space="preserve">## AIC: 35.382</w:t>
+      </w:r>
+      <w:r>
+        <w:br w:type="textWrapping"/>
+      </w:r>
+      <w:r>
+        <w:rPr>
+          <w:rStyle w:val="VerbatimChar"/>
+        </w:rPr>
+        <w:t xml:space="preserve">## </w:t>
+      </w:r>
+      <w:r>
+        <w:br w:type="textWrapping"/>
+      </w:r>
+      <w:r>
+        <w:rPr>
+          <w:rStyle w:val="VerbatimChar"/>
+        </w:rPr>
+        <w:t xml:space="preserve">## Number of Fisher Scoring iterations: 5</w:t>
+      </w:r>
+    </w:p>
+    <w:p>
+      <w:pPr>
+        <w:pStyle w:val="Heading3"/>
+      </w:pPr>
+      <w:bookmarkStart w:id="55" w:name="residuals-3"/>
+      <w:bookmarkEnd w:id="55"/>
+      <w:r>
+        <w:t xml:space="preserve">Residuals</w:t>
+      </w:r>
+    </w:p>
+    <w:p>
+      <w:pPr>
+        <w:pStyle w:val="FirstParagraph"/>
+      </w:pPr>
+      <w:r>
+        <w:t xml:space="preserve">Residuals behave a bit different than expected, but could be considered normaly distributed.</w:t>
+      </w:r>
+    </w:p>
+    <w:p>
+      <w:pPr>
+        <w:pStyle w:val="SourceCode"/>
+      </w:pPr>
+      <w:r>
+        <w:rPr>
+          <w:rStyle w:val="CommentTok"/>
+        </w:rPr>
+        <w:t xml:space="preserve">#see what is going on with residuals</w:t>
+      </w:r>
+      <w:r>
+        <w:br w:type="textWrapping"/>
+      </w:r>
+      <w:r>
+        <w:rPr>
+          <w:rStyle w:val="KeywordTok"/>
+        </w:rPr>
+        <w:t xml:space="preserve">par</w:t>
+      </w:r>
+      <w:r>
+        <w:rPr>
+          <w:rStyle w:val="NormalTok"/>
+        </w:rPr>
+        <w:t xml:space="preserve">(</w:t>
+      </w:r>
+      <w:r>
+        <w:rPr>
+          <w:rStyle w:val="DataTypeTok"/>
+        </w:rPr>
+        <w:t xml:space="preserve">mfrow=</w:t>
       </w:r>
       <w:r>
         <w:rPr>
@@ -4724,9 +5092,21 @@
       </w:r>
       <w:r>
         <w:rPr>
-          <w:rStyle w:val="StringTok"/>
-        </w:rPr>
-        <w:t xml:space="preserve">"deviance"</w:t>
+          <w:rStyle w:val="DecValTok"/>
+        </w:rPr>
+        <w:t xml:space="preserve">2</w:t>
+      </w:r>
+      <w:r>
+        <w:rPr>
+          <w:rStyle w:val="NormalTok"/>
+        </w:rPr>
+        <w:t xml:space="preserve">,</w:t>
+      </w:r>
+      <w:r>
+        <w:rPr>
+          <w:rStyle w:val="DecValTok"/>
+        </w:rPr>
+        <w:t xml:space="preserve">2</w:t>
       </w:r>
       <w:r>
         <w:rPr>
@@ -4741,70 +5121,7 @@
         <w:rPr>
           <w:rStyle w:val="KeywordTok"/>
         </w:rPr>
-        <w:t xml:space="preserve">par</w:t>
-      </w:r>
-      <w:r>
-        <w:rPr>
-          <w:rStyle w:val="NormalTok"/>
-        </w:rPr>
-        <w:t xml:space="preserve">(</w:t>
-      </w:r>
-      <w:r>
-        <w:rPr>
-          <w:rStyle w:val="DataTypeTok"/>
-        </w:rPr>
-        <w:t xml:space="preserve">mfrow=</w:t>
-      </w:r>
-      <w:r>
-        <w:rPr>
-          <w:rStyle w:val="KeywordTok"/>
-        </w:rPr>
-        <w:t xml:space="preserve">c</w:t>
-      </w:r>
-      <w:r>
-        <w:rPr>
-          <w:rStyle w:val="NormalTok"/>
-        </w:rPr>
-        <w:t xml:space="preserve">(</w:t>
-      </w:r>
-      <w:r>
-        <w:rPr>
-          <w:rStyle w:val="DecValTok"/>
-        </w:rPr>
-        <w:t xml:space="preserve">1</w:t>
-      </w:r>
-      <w:r>
-        <w:rPr>
-          <w:rStyle w:val="NormalTok"/>
-        </w:rPr>
-        <w:t xml:space="preserve">,</w:t>
-      </w:r>
-      <w:r>
-        <w:rPr>
-          <w:rStyle w:val="DecValTok"/>
-        </w:rPr>
-        <w:t xml:space="preserve">2</w:t>
-      </w:r>
-      <w:r>
-        <w:rPr>
-          <w:rStyle w:val="NormalTok"/>
-        </w:rPr>
-        <w:t xml:space="preserve">))</w:t>
-      </w:r>
-      <w:r>
-        <w:br w:type="textWrapping"/>
-      </w:r>
-      <w:r>
-        <w:rPr>
-          <w:rStyle w:val="NormalTok"/>
-        </w:rPr>
-        <w:t xml:space="preserve">rd=</w:t>
-      </w:r>
-      <w:r>
-        <w:rPr>
-          <w:rStyle w:val="KeywordTok"/>
-        </w:rPr>
-        <w:t xml:space="preserve">residuals</w:t>
+        <w:t xml:space="preserve">plot</w:t>
       </w:r>
       <w:r>
         <w:rPr>
@@ -4812,119 +5129,11 @@
         </w:rPr>
         <w:t xml:space="preserve">(m1)</w:t>
       </w:r>
-      <w:r>
-        <w:br w:type="textWrapping"/>
-      </w:r>
-      <w:r>
-        <w:rPr>
-          <w:rStyle w:val="KeywordTok"/>
-        </w:rPr>
-        <w:t xml:space="preserve">plot</w:t>
-      </w:r>
-      <w:r>
-        <w:rPr>
-          <w:rStyle w:val="NormalTok"/>
-        </w:rPr>
-        <w:t xml:space="preserve">(rd)</w:t>
-      </w:r>
-      <w:r>
-        <w:br w:type="textWrapping"/>
-      </w:r>
-      <w:r>
-        <w:rPr>
-          <w:rStyle w:val="KeywordTok"/>
-        </w:rPr>
-        <w:t xml:space="preserve">qqnorm</w:t>
-      </w:r>
-      <w:r>
-        <w:rPr>
-          <w:rStyle w:val="NormalTok"/>
-        </w:rPr>
-        <w:t xml:space="preserve">(</w:t>
-      </w:r>
-      <w:r>
-        <w:rPr>
-          <w:rStyle w:val="KeywordTok"/>
-        </w:rPr>
-        <w:t xml:space="preserve">residuals</w:t>
-      </w:r>
-      <w:r>
-        <w:rPr>
-          <w:rStyle w:val="NormalTok"/>
-        </w:rPr>
-        <w:t xml:space="preserve">(m1, </w:t>
-      </w:r>
-      <w:r>
-        <w:rPr>
-          <w:rStyle w:val="DataTypeTok"/>
-        </w:rPr>
-        <w:t xml:space="preserve">type=</w:t>
-      </w:r>
-      <w:r>
-        <w:rPr>
-          <w:rStyle w:val="StringTok"/>
-        </w:rPr>
-        <w:t xml:space="preserve">"deviance"</w:t>
-      </w:r>
-      <w:r>
-        <w:rPr>
-          <w:rStyle w:val="NormalTok"/>
-        </w:rPr>
-        <w:t xml:space="preserve">))</w:t>
-      </w:r>
-      <w:r>
-        <w:br w:type="textWrapping"/>
-      </w:r>
-      <w:r>
-        <w:rPr>
-          <w:rStyle w:val="KeywordTok"/>
-        </w:rPr>
-        <w:t xml:space="preserve">abline</w:t>
-      </w:r>
-      <w:r>
-        <w:rPr>
-          <w:rStyle w:val="NormalTok"/>
-        </w:rPr>
-        <w:t xml:space="preserve">(</w:t>
-      </w:r>
-      <w:r>
-        <w:rPr>
-          <w:rStyle w:val="DataTypeTok"/>
-        </w:rPr>
-        <w:t xml:space="preserve">a=</w:t>
-      </w:r>
-      <w:r>
-        <w:rPr>
-          <w:rStyle w:val="DecValTok"/>
-        </w:rPr>
-        <w:t xml:space="preserve">0</w:t>
-      </w:r>
-      <w:r>
-        <w:rPr>
-          <w:rStyle w:val="NormalTok"/>
-        </w:rPr>
-        <w:t xml:space="preserve">,</w:t>
-      </w:r>
-      <w:r>
-        <w:rPr>
-          <w:rStyle w:val="DataTypeTok"/>
-        </w:rPr>
-        <w:t xml:space="preserve">b=</w:t>
-      </w:r>
-      <w:r>
-        <w:rPr>
-          <w:rStyle w:val="DecValTok"/>
-        </w:rPr>
-        <w:t xml:space="preserve">1</w:t>
-      </w:r>
-      <w:r>
-        <w:rPr>
-          <w:rStyle w:val="NormalTok"/>
-        </w:rPr>
-        <w:t xml:space="preserve">)</w:t>
-      </w:r>
-    </w:p>
-    <w:p>
+    </w:p>
+    <w:p>
+      <w:pPr>
+        <w:pStyle w:val="FirstParagraph"/>
+      </w:pPr>
       <w:r>
         <w:drawing>
           <wp:inline>
@@ -4935,13 +5144,13 @@
               <a:graphicData uri="http://schemas.openxmlformats.org/drawingml/2006/picture">
                 <pic:pic>
                   <pic:nvPicPr>
-                    <pic:cNvPr descr="litorela_analysis_files/figure-docx/unnamed-chunk-22-2.png" id="0" name="Picture"/>
+                    <pic:cNvPr descr="litorela_analysis_files/figure-docx/unnamed-chunk-22-1.png" id="0" name="Picture"/>
                     <pic:cNvPicPr>
                       <a:picLocks noChangeArrowheads="1" noChangeAspect="1"/>
                     </pic:cNvPicPr>
                   </pic:nvPicPr>
                   <pic:blipFill>
-                    <a:blip r:embed="rId55"/>
+                    <a:blip r:embed="rId56"/>
                     <a:stretch>
                       <a:fillRect/>
                     </a:stretch>
@@ -4970,15 +5179,256 @@
     </w:p>
     <w:p>
       <w:pPr>
-        <w:pStyle w:val="Heading3"/>
-      </w:pPr>
-      <w:bookmarkStart w:id="56" w:name="barplot-1"/>
-      <w:bookmarkEnd w:id="56"/>
-      <w:r>
-        <w:t xml:space="preserve">Barplot</w:t>
-      </w:r>
-    </w:p>
-    <w:p>
+        <w:pStyle w:val="SourceCode"/>
+      </w:pPr>
+      <w:r>
+        <w:rPr>
+          <w:rStyle w:val="NormalTok"/>
+        </w:rPr>
+        <w:t xml:space="preserve">rd=</w:t>
+      </w:r>
+      <w:r>
+        <w:rPr>
+          <w:rStyle w:val="KeywordTok"/>
+        </w:rPr>
+        <w:t xml:space="preserve">residuals</w:t>
+      </w:r>
+      <w:r>
+        <w:rPr>
+          <w:rStyle w:val="NormalTok"/>
+        </w:rPr>
+        <w:t xml:space="preserve">(m1,</w:t>
+      </w:r>
+      <w:r>
+        <w:rPr>
+          <w:rStyle w:val="DataTypeTok"/>
+        </w:rPr>
+        <w:t xml:space="preserve">type =</w:t>
+      </w:r>
+      <w:r>
+        <w:rPr>
+          <w:rStyle w:val="NormalTok"/>
+        </w:rPr>
+        <w:t xml:space="preserve"> </w:t>
+      </w:r>
+      <w:r>
+        <w:rPr>
+          <w:rStyle w:val="KeywordTok"/>
+        </w:rPr>
+        <w:t xml:space="preserve">c</w:t>
+      </w:r>
+      <w:r>
+        <w:rPr>
+          <w:rStyle w:val="NormalTok"/>
+        </w:rPr>
+        <w:t xml:space="preserve">(</w:t>
+      </w:r>
+      <w:r>
+        <w:rPr>
+          <w:rStyle w:val="StringTok"/>
+        </w:rPr>
+        <w:t xml:space="preserve">"deviance"</w:t>
+      </w:r>
+      <w:r>
+        <w:rPr>
+          <w:rStyle w:val="NormalTok"/>
+        </w:rPr>
+        <w:t xml:space="preserve">))</w:t>
+      </w:r>
+      <w:r>
+        <w:br w:type="textWrapping"/>
+      </w:r>
+      <w:r>
+        <w:rPr>
+          <w:rStyle w:val="KeywordTok"/>
+        </w:rPr>
+        <w:t xml:space="preserve">par</w:t>
+      </w:r>
+      <w:r>
+        <w:rPr>
+          <w:rStyle w:val="NormalTok"/>
+        </w:rPr>
+        <w:t xml:space="preserve">(</w:t>
+      </w:r>
+      <w:r>
+        <w:rPr>
+          <w:rStyle w:val="DataTypeTok"/>
+        </w:rPr>
+        <w:t xml:space="preserve">mfrow=</w:t>
+      </w:r>
+      <w:r>
+        <w:rPr>
+          <w:rStyle w:val="KeywordTok"/>
+        </w:rPr>
+        <w:t xml:space="preserve">c</w:t>
+      </w:r>
+      <w:r>
+        <w:rPr>
+          <w:rStyle w:val="NormalTok"/>
+        </w:rPr>
+        <w:t xml:space="preserve">(</w:t>
+      </w:r>
+      <w:r>
+        <w:rPr>
+          <w:rStyle w:val="DecValTok"/>
+        </w:rPr>
+        <w:t xml:space="preserve">1</w:t>
+      </w:r>
+      <w:r>
+        <w:rPr>
+          <w:rStyle w:val="NormalTok"/>
+        </w:rPr>
+        <w:t xml:space="preserve">,</w:t>
+      </w:r>
+      <w:r>
+        <w:rPr>
+          <w:rStyle w:val="DecValTok"/>
+        </w:rPr>
+        <w:t xml:space="preserve">2</w:t>
+      </w:r>
+      <w:r>
+        <w:rPr>
+          <w:rStyle w:val="NormalTok"/>
+        </w:rPr>
+        <w:t xml:space="preserve">))</w:t>
+      </w:r>
+      <w:r>
+        <w:br w:type="textWrapping"/>
+      </w:r>
+      <w:r>
+        <w:rPr>
+          <w:rStyle w:val="NormalTok"/>
+        </w:rPr>
+        <w:t xml:space="preserve">rd=</w:t>
+      </w:r>
+      <w:r>
+        <w:rPr>
+          <w:rStyle w:val="KeywordTok"/>
+        </w:rPr>
+        <w:t xml:space="preserve">residuals</w:t>
+      </w:r>
+      <w:r>
+        <w:rPr>
+          <w:rStyle w:val="NormalTok"/>
+        </w:rPr>
+        <w:t xml:space="preserve">(m1)</w:t>
+      </w:r>
+      <w:r>
+        <w:br w:type="textWrapping"/>
+      </w:r>
+      <w:r>
+        <w:rPr>
+          <w:rStyle w:val="KeywordTok"/>
+        </w:rPr>
+        <w:t xml:space="preserve">plot</w:t>
+      </w:r>
+      <w:r>
+        <w:rPr>
+          <w:rStyle w:val="NormalTok"/>
+        </w:rPr>
+        <w:t xml:space="preserve">(rd)</w:t>
+      </w:r>
+      <w:r>
+        <w:br w:type="textWrapping"/>
+      </w:r>
+      <w:r>
+        <w:rPr>
+          <w:rStyle w:val="KeywordTok"/>
+        </w:rPr>
+        <w:t xml:space="preserve">qqnorm</w:t>
+      </w:r>
+      <w:r>
+        <w:rPr>
+          <w:rStyle w:val="NormalTok"/>
+        </w:rPr>
+        <w:t xml:space="preserve">(</w:t>
+      </w:r>
+      <w:r>
+        <w:rPr>
+          <w:rStyle w:val="KeywordTok"/>
+        </w:rPr>
+        <w:t xml:space="preserve">residuals</w:t>
+      </w:r>
+      <w:r>
+        <w:rPr>
+          <w:rStyle w:val="NormalTok"/>
+        </w:rPr>
+        <w:t xml:space="preserve">(m1, </w:t>
+      </w:r>
+      <w:r>
+        <w:rPr>
+          <w:rStyle w:val="DataTypeTok"/>
+        </w:rPr>
+        <w:t xml:space="preserve">type=</w:t>
+      </w:r>
+      <w:r>
+        <w:rPr>
+          <w:rStyle w:val="StringTok"/>
+        </w:rPr>
+        <w:t xml:space="preserve">"deviance"</w:t>
+      </w:r>
+      <w:r>
+        <w:rPr>
+          <w:rStyle w:val="NormalTok"/>
+        </w:rPr>
+        <w:t xml:space="preserve">))</w:t>
+      </w:r>
+      <w:r>
+        <w:br w:type="textWrapping"/>
+      </w:r>
+      <w:r>
+        <w:rPr>
+          <w:rStyle w:val="KeywordTok"/>
+        </w:rPr>
+        <w:t xml:space="preserve">abline</w:t>
+      </w:r>
+      <w:r>
+        <w:rPr>
+          <w:rStyle w:val="NormalTok"/>
+        </w:rPr>
+        <w:t xml:space="preserve">(</w:t>
+      </w:r>
+      <w:r>
+        <w:rPr>
+          <w:rStyle w:val="DataTypeTok"/>
+        </w:rPr>
+        <w:t xml:space="preserve">a=</w:t>
+      </w:r>
+      <w:r>
+        <w:rPr>
+          <w:rStyle w:val="DecValTok"/>
+        </w:rPr>
+        <w:t xml:space="preserve">0</w:t>
+      </w:r>
+      <w:r>
+        <w:rPr>
+          <w:rStyle w:val="NormalTok"/>
+        </w:rPr>
+        <w:t xml:space="preserve">,</w:t>
+      </w:r>
+      <w:r>
+        <w:rPr>
+          <w:rStyle w:val="DataTypeTok"/>
+        </w:rPr>
+        <w:t xml:space="preserve">b=</w:t>
+      </w:r>
+      <w:r>
+        <w:rPr>
+          <w:rStyle w:val="DecValTok"/>
+        </w:rPr>
+        <w:t xml:space="preserve">1</w:t>
+      </w:r>
+      <w:r>
+        <w:rPr>
+          <w:rStyle w:val="NormalTok"/>
+        </w:rPr>
+        <w:t xml:space="preserve">)</w:t>
+      </w:r>
+    </w:p>
+    <w:p>
+      <w:pPr>
+        <w:pStyle w:val="FirstParagraph"/>
+      </w:pPr>
       <w:r>
         <w:drawing>
           <wp:inline>
@@ -4989,7 +5439,7 @@
               <a:graphicData uri="http://schemas.openxmlformats.org/drawingml/2006/picture">
                 <pic:pic>
                   <pic:nvPicPr>
-                    <pic:cNvPr descr="litorela_analysis_files/figure-docx/unnamed-chunk-23-1.png" id="0" name="Picture"/>
+                    <pic:cNvPr descr="litorela_analysis_files/figure-docx/unnamed-chunk-22-2.png" id="0" name="Picture"/>
                     <pic:cNvPicPr>
                       <a:picLocks noChangeArrowheads="1" noChangeAspect="1"/>
                     </pic:cNvPicPr>
@@ -5026,9 +5476,77 @@
       <w:pPr>
         <w:pStyle w:val="Heading3"/>
       </w:pPr>
-      <w:bookmarkStart w:id="58" w:name="germination-probability-1"/>
+      <w:bookmarkStart w:id="58" w:name="barplot-1"/>
       <w:bookmarkEnd w:id="58"/>
       <w:r>
+        <w:t xml:space="preserve">Barplot</w:t>
+      </w:r>
+    </w:p>
+    <w:p>
+      <w:pPr>
+        <w:pStyle w:val="FirstParagraph"/>
+      </w:pPr>
+      <w:r>
+        <w:drawing>
+          <wp:inline>
+            <wp:extent cx="4610100" cy="3695700"/>
+            <wp:effectExtent b="0" l="0" r="0" t="0"/>
+            <wp:docPr descr="" id="1" name="Picture"/>
+            <a:graphic>
+              <a:graphicData uri="http://schemas.openxmlformats.org/drawingml/2006/picture">
+                <pic:pic>
+                  <pic:nvPicPr>
+                    <pic:cNvPr descr="litorela_analysis_files/figure-docx/unnamed-chunk-23-1.png" id="0" name="Picture"/>
+                    <pic:cNvPicPr>
+                      <a:picLocks noChangeArrowheads="1" noChangeAspect="1"/>
+                    </pic:cNvPicPr>
+                  </pic:nvPicPr>
+                  <pic:blipFill>
+                    <a:blip r:embed="rId59"/>
+                    <a:stretch>
+                      <a:fillRect/>
+                    </a:stretch>
+                  </pic:blipFill>
+                  <pic:spPr bwMode="auto">
+                    <a:xfrm>
+                      <a:off x="0" y="0"/>
+                      <a:ext cx="4610100" cy="3695700"/>
+                    </a:xfrm>
+                    <a:prstGeom prst="rect">
+                      <a:avLst/>
+                    </a:prstGeom>
+                    <a:noFill/>
+                    <a:ln w="9525">
+                      <a:noFill/>
+                      <a:headEnd/>
+                      <a:tailEnd/>
+                    </a:ln>
+                  </pic:spPr>
+                </pic:pic>
+              </a:graphicData>
+            </a:graphic>
+          </wp:inline>
+        </w:drawing>
+      </w:r>
+    </w:p>
+    <w:p>
+      <w:pPr>
+        <w:pStyle w:val="SourceCode"/>
+      </w:pPr>
+      <w:r>
+        <w:rPr>
+          <w:rStyle w:val="VerbatimChar"/>
+        </w:rPr>
+        <w:t xml:space="preserve">## Saving 7.5 x 6 in image</w:t>
+      </w:r>
+    </w:p>
+    <w:p>
+      <w:pPr>
+        <w:pStyle w:val="Heading3"/>
+      </w:pPr>
+      <w:bookmarkStart w:id="60" w:name="germination-probability-3"/>
+      <w:bookmarkEnd w:id="60"/>
+      <w:r>
         <w:t xml:space="preserve">Germination probability (%)</w:t>
       </w:r>
     </w:p>
@@ -5060,34 +5578,34 @@
         <w:rPr>
           <w:rStyle w:val="VerbatimChar"/>
         </w:rPr>
-        <w:t xml:space="preserve">## 1     0 3 17.77778 1.527525 1.175889 3.794583</w:t>
-      </w:r>
-      <w:r>
-        <w:br w:type="textWrapping"/>
-      </w:r>
-      <w:r>
-        <w:rPr>
-          <w:rStyle w:val="VerbatimChar"/>
-        </w:rPr>
-        <w:t xml:space="preserve">## 2     1 3 11.55556 2.309401 1.777778 5.736870</w:t>
-      </w:r>
-      <w:r>
-        <w:br w:type="textWrapping"/>
-      </w:r>
-      <w:r>
-        <w:rPr>
-          <w:rStyle w:val="VerbatimChar"/>
-        </w:rPr>
-        <w:t xml:space="preserve">## 3     3 3  0.00000 0.000000 0.000000 0.000000</w:t>
-      </w:r>
-      <w:r>
-        <w:br w:type="textWrapping"/>
-      </w:r>
-      <w:r>
-        <w:rPr>
-          <w:rStyle w:val="VerbatimChar"/>
-        </w:rPr>
-        <w:t xml:space="preserve">## 4     5 3  0.00000 0.000000 0.000000 0.000000</w:t>
+        <w:t xml:space="preserve">## 1     0 3 53.33333 6.110101 3.527668 15.17833</w:t>
+      </w:r>
+      <w:r>
+        <w:br w:type="textWrapping"/>
+      </w:r>
+      <w:r>
+        <w:rPr>
+          <w:rStyle w:val="VerbatimChar"/>
+        </w:rPr>
+        <w:t xml:space="preserve">## 2     1 3 34.66667 9.237604 5.333333 22.94748</w:t>
+      </w:r>
+      <w:r>
+        <w:br w:type="textWrapping"/>
+      </w:r>
+      <w:r>
+        <w:rPr>
+          <w:rStyle w:val="VerbatimChar"/>
+        </w:rPr>
+        <w:t xml:space="preserve">## 3     3 3  0.00000 0.000000 0.000000  0.00000</w:t>
+      </w:r>
+      <w:r>
+        <w:br w:type="textWrapping"/>
+      </w:r>
+      <w:r>
+        <w:rPr>
+          <w:rStyle w:val="VerbatimChar"/>
+        </w:rPr>
+        <w:t xml:space="preserve">## 4     5 3  0.00000 0.000000 0.000000  0.00000</w:t>
       </w:r>
     </w:p>
     <w:p>
@@ -5131,7 +5649,22 @@
 </file>
 
 <file path=word/footnotes.xml><?xml version="1.0" encoding="utf-8"?>
-<w:footnotes xmlns:w="http://schemas.openxmlformats.org/wordprocessingml/2006/main" xmlns:m="http://schemas.openxmlformats.org/officeDocument/2006/math" xmlns:r="http://schemas.openxmlformats.org/officeDocument/2006/relationships" xmlns:o="urn:schemas-microsoft-com:office:office" xmlns:v="urn:schemas-microsoft-com:vml" xmlns:w10="urn:schemas-microsoft-com:office:word" xmlns:a="http://schemas.openxmlformats.org/drawingml/2006/main" xmlns:pic="http://schemas.openxmlformats.org/drawingml/2006/picture" xmlns:wp="http://schemas.openxmlformats.org/drawingml/2006/wordprocessingDrawing"/>
+<w:footnotes xmlns:w="http://schemas.openxmlformats.org/wordprocessingml/2006/main" xmlns:m="http://schemas.openxmlformats.org/officeDocument/2006/math" xmlns:r="http://schemas.openxmlformats.org/officeDocument/2006/relationships" xmlns:o="urn:schemas-microsoft-com:office:office" xmlns:v="urn:schemas-microsoft-com:vml" xmlns:w10="urn:schemas-microsoft-com:office:word" xmlns:a="http://schemas.openxmlformats.org/drawingml/2006/main" xmlns:pic="http://schemas.openxmlformats.org/drawingml/2006/picture" xmlns:wp="http://schemas.openxmlformats.org/drawingml/2006/wordprocessingDrawing">
+  <w:footnote w:type="continuationSeparator" w:id="0">
+    <w:p>
+      <w:r>
+        <w:continuationSeparator/>
+      </w:r>
+    </w:p>
+  </w:footnote>
+  <w:footnote w:type="separator" w:id="-1">
+    <w:p>
+      <w:r>
+        <w:separator/>
+      </w:r>
+    </w:p>
+  </w:footnote>
+</w:footnotes>
 </file>
 
 <file path=word/numbering.xml><?xml version="1.0" encoding="utf-8"?>
@@ -5218,7 +5751,7 @@
     </w:lvl>
   </w:abstractNum>
   <w:abstractNum w:abstractNumId="990">
-    <w:nsid w:val="267766ce"/>
+    <w:nsid w:val="dc718c2a"/>
     <w:multiLevelType w:val="multilevel"/>
     <w:lvl w:ilvl="0">
       <w:numFmt w:val="bullet"/>
@@ -5299,7 +5832,7 @@
     </w:lvl>
   </w:abstractNum>
   <w:abstractNum w:abstractNumId="991">
-    <w:nsid w:val="8addbb8c"/>
+    <w:nsid w:val="811d815a"/>
     <w:multiLevelType w:val="multilevel"/>
     <w:lvl w:ilvl="0">
       <w:numFmt w:val="bullet"/>
@@ -5421,13 +5954,25 @@
   <w:style w:type="paragraph" w:default="1" w:styleId="Normal">
     <w:name w:val="Normal"/>
     <w:qFormat/>
+  </w:style>
+  <w:style w:type="paragraph" w:styleId="BodyText">
+    <w:name w:val="Body Text"/>
+    <w:basedOn w:val="Normal"/>
+    <w:link w:val="BodyTextChar"/>
     <w:pPr>
       <w:spacing w:before="180" w:after="180"/>
     </w:pPr>
+    <w:qFormat/>
   </w:style>
-  <w:style w:type="paragraph" w:styleId="Compact">
+  <w:style w:type="paragraph" w:customStyle="1" w:styleId="FirstParagraph">
+    <w:name w:val="First Paragraph"/>
+    <w:basedOn w:val="BodyText"/>
+    <w:next w:val="BodyText"/>
+    <w:qFormat/>
+  </w:style>
+  <w:style w:type="paragraph" w:customStyle="1" w:styleId="Compact">
     <w:name w:val="Compact"/>
-    <w:basedOn w:val="Normal"/>
+    <w:basedOn w:val="BodyText"/>
     <w:qFormat/>
     <w:pPr>
       <w:spacing w:before="36" w:after="36"/>
@@ -5436,7 +5981,7 @@
   <w:style w:type="paragraph" w:styleId="Title">
     <w:name w:val="Title"/>
     <w:basedOn w:val="Normal"/>
-    <w:next w:val="Normal"/>
+    <w:next w:val="BodyText"/>
     <w:qFormat/>
     <w:pPr>
       <w:keepNext/>
@@ -5456,7 +6001,7 @@
   <w:style w:type="paragraph" w:styleId="Subtitle">
     <w:name w:val="Subtitle"/>
     <w:basedOn w:val="Title"/>
-    <w:next w:val="Normal"/>
+    <w:next w:val="BodyText"/>
     <w:qFormat/>
     <w:pPr>
       <w:keepNext/>
@@ -5469,9 +6014,9 @@
       <w:szCs w:val="30"/>
     </w:rPr>
   </w:style>
-  <w:style w:type="paragraph" w:styleId="Author">
+  <w:style w:type="paragraph" w:customStyle="1" w:styleId="Author">
     <w:name w:val="Author"/>
-    <w:next w:val="Normal"/>
+    <w:next w:val="BodyText"/>
     <w:qFormat/>
     <w:pPr>
       <w:keepNext/>
@@ -5481,7 +6026,7 @@
   </w:style>
   <w:style w:type="paragraph" w:styleId="Date">
     <w:name w:val="Date"/>
-    <w:next w:val="Normal"/>
+    <w:next w:val="BodyText"/>
     <w:qFormat/>
     <w:pPr>
       <w:keepNext/>
@@ -5489,10 +6034,10 @@
       <w:jc w:val="center"/>
     </w:pPr>
   </w:style>
-  <w:style w:type="paragraph" w:styleId="Abstract">
+  <w:style w:type="paragraph" w:customStyle="1" w:styleId="Abstract">
     <w:name w:val="Abstract"/>
     <w:basedOn w:val="Normal"/>
-    <w:next w:val="Normal"/>
+    <w:next w:val="BodyText"/>
     <w:qFormat/>
     <w:pPr>
       <w:keepNext/>
@@ -5515,7 +6060,7 @@
   <w:style w:type="paragraph" w:styleId="Heading1">
     <w:name w:val="Heading 1"/>
     <w:basedOn w:val="Normal"/>
-    <w:next w:val="Normal"/>
+    <w:next w:val="BodyText"/>
     <w:uiPriority w:val="9"/>
     <w:qFormat/>
     <w:pPr>
@@ -5536,7 +6081,7 @@
   <w:style w:type="paragraph" w:styleId="Heading2">
     <w:name w:val="Heading 2"/>
     <w:basedOn w:val="Normal"/>
-    <w:next w:val="Normal"/>
+    <w:next w:val="BodyText"/>
     <w:uiPriority w:val="9"/>
     <w:unhideWhenUsed/>
     <w:qFormat/>
@@ -5558,7 +6103,7 @@
   <w:style w:type="paragraph" w:styleId="Heading3">
     <w:name w:val="Heading 3"/>
     <w:basedOn w:val="Normal"/>
-    <w:next w:val="Normal"/>
+    <w:next w:val="BodyText"/>
     <w:uiPriority w:val="9"/>
     <w:unhideWhenUsed/>
     <w:qFormat/>
@@ -5566,7 +6111,7 @@
       <w:keepNext/>
       <w:keepLines/>
       <w:spacing w:before="200" w:after="0"/>
-      <w:outlineLvl w:val="1"/>
+      <w:outlineLvl w:val="2"/>
     </w:pPr>
     <w:rPr>
       <w:rFonts w:asciiTheme="majorHAnsi" w:eastAsiaTheme="majorEastAsia" w:hAnsiTheme="majorHAnsi" w:cstheme="majorBidi"/>
@@ -5580,7 +6125,7 @@
   <w:style w:type="paragraph" w:styleId="Heading4">
     <w:name w:val="Heading 4"/>
     <w:basedOn w:val="Normal"/>
-    <w:next w:val="Normal"/>
+    <w:next w:val="BodyText"/>
     <w:uiPriority w:val="9"/>
     <w:unhideWhenUsed/>
     <w:qFormat/>
@@ -5588,7 +6133,7 @@
       <w:keepNext/>
       <w:keepLines/>
       <w:spacing w:before="200" w:after="0"/>
-      <w:outlineLvl w:val="1"/>
+      <w:outlineLvl w:val="3"/>
     </w:pPr>
     <w:rPr>
       <w:rFonts w:asciiTheme="majorHAnsi" w:eastAsiaTheme="majorEastAsia" w:hAnsiTheme="majorHAnsi" w:cstheme="majorBidi"/>
@@ -5602,7 +6147,7 @@
   <w:style w:type="paragraph" w:styleId="Heading5">
     <w:name w:val="Heading 5"/>
     <w:basedOn w:val="Normal"/>
-    <w:next w:val="Normal"/>
+    <w:next w:val="BodyText"/>
     <w:uiPriority w:val="9"/>
     <w:unhideWhenUsed/>
     <w:qFormat/>
@@ -5610,7 +6155,7 @@
       <w:keepNext/>
       <w:keepLines/>
       <w:spacing w:before="200" w:after="0"/>
-      <w:outlineLvl w:val="1"/>
+      <w:outlineLvl w:val="4"/>
     </w:pPr>
     <w:rPr>
       <w:rFonts w:asciiTheme="majorHAnsi" w:eastAsiaTheme="majorEastAsia" w:hAnsiTheme="majorHAnsi" w:cstheme="majorBidi"/>
@@ -5621,15 +6166,36 @@
       <w:szCs w:val="24"/>
     </w:rPr>
   </w:style>
-  <w:style w:type="paragraph" w:styleId="BlockQuote">
-    <w:name w:val="Block Quote"/>
+  <w:style w:type="paragraph" w:styleId="Heading6">
+    <w:name w:val="Heading 6"/>
     <w:basedOn w:val="Normal"/>
-    <w:next w:val="Normal"/>
+    <w:next w:val="BodyText"/>
+    <w:uiPriority w:val="9"/>
+    <w:unhideWhenUsed/>
+    <w:qFormat/>
+    <w:pPr>
+      <w:keepNext/>
+      <w:keepLines/>
+      <w:spacing w:before="200" w:after="0"/>
+      <w:outlineLvl w:val="5"/>
+    </w:pPr>
+    <w:rPr>
+      <w:rFonts w:asciiTheme="majorHAnsi" w:eastAsiaTheme="majorEastAsia" w:hAnsiTheme="majorHAnsi" w:cstheme="majorBidi"/>
+      <w:color w:val="4F81BD" w:themeColor="accent1"/>
+      <w:sz w:val="24"/>
+      <w:szCs w:val="24"/>
+    </w:rPr>
+  </w:style>
+  <w:style w:type="paragraph" w:styleId="BlockText">
+    <w:name w:val="Block Text"/>
+    <w:basedOn w:val="BodyText"/>
+    <w:next w:val="BodyText"/>
     <w:uiPriority w:val="9"/>
     <w:unhideWhenUsed/>
     <w:qFormat/>
     <w:pPr>
       <w:spacing w:before="100" w:after="100"/>
+      <w:ind w:firstLine="0"/>
     </w:pPr>
     <w:rPr>
       <w:rFonts w:asciiTheme="majorHAnsi" w:eastAsiaTheme="majorEastAsia" w:hAnsiTheme="majorHAnsi" w:cstheme="majorBidi"/>
@@ -5666,7 +6232,7 @@
       </w:tblCellMar>
     </w:tblPr>
   </w:style>
-  <w:style w:type="paragraph" w:styleId="DefinitionTerm">
+  <w:style w:type="paragraph" w:customStyle="1" w:styleId="DefinitionTerm">
     <w:name w:val="Definition Term"/>
     <w:basedOn w:val="Normal"/>
     <w:next w:val="Definition"/>
@@ -5679,20 +6245,12 @@
       <w:b/>
     </w:rPr>
   </w:style>
-  <w:style w:type="paragraph" w:styleId="Definition">
+  <w:style w:type="paragraph" w:customStyle="1" w:styleId="Definition">
     <w:name w:val="Definition"/>
     <w:basedOn w:val="Normal"/>
   </w:style>
-  <w:style w:type="paragraph" w:styleId="BodyText">
-    <w:name w:val="Body Text"/>
-    <w:basedOn w:val="Normal"/>
-    <w:link w:val="BodyTextChar"/>
-    <w:pPr>
-      <w:spacing w:after="120"/>
-    </w:pPr>
-  </w:style>
-  <w:style w:type="paragraph" w:styleId="TableCaption">
-    <w:name w:val="Table Caption"/>
+  <w:style w:type="paragraph" w:styleId="Caption">
+    <w:name w:val="Caption"/>
     <w:basedOn w:val="Normal"/>
     <w:link w:val="BodyTextChar"/>
     <w:pPr>
@@ -5702,16 +6260,27 @@
       <w:i/>
     </w:rPr>
   </w:style>
-  <w:style w:type="paragraph" w:styleId="ImageCaption">
+  <w:style w:type="paragraph" w:customStyle="1" w:styleId="TableCaption">
+    <w:name w:val="Table Caption"/>
+    <w:basedOn w:val="Caption"/>
+    <w:pPr>
+      <w:keepNext/>
+    </w:pPr>
+  </w:style>
+  <w:style w:type="paragraph" w:customStyle="1" w:styleId="ImageCaption">
     <w:name w:val="Image Caption"/>
+    <w:basedOn w:val="Caption"/>
+  </w:style>
+  <w:style w:type="paragraph" w:customStyle="1" w:styleId="Figure">
+    <w:name w:val="Figure"/>
     <w:basedOn w:val="Normal"/>
-    <w:link w:val="BodyTextChar"/>
+  </w:style>
+  <w:style w:type="paragraph" w:customStyle="1" w:styleId="FigureWithCaption">
+    <w:name w:val="Figure with Caption"/>
+    <w:basedOn w:val="Figure"/>
     <w:pPr>
-      <w:spacing w:before="0" w:after="120"/>
+      <w:keepNext/>
     </w:pPr>
-    <w:rPr>
-      <w:i/>
-    </w:rPr>
   </w:style>
   <w:style w:type="character" w:customStyle="1" w:styleId="BodyTextChar">
     <w:name w:val="Body Text Char"/>
@@ -5726,18 +6295,36 @@
       <w:sz w:val="22"/>
     </w:rPr>
   </w:style>
-  <w:style w:type="character" w:customStyle="1" w:styleId="FootnoteRef">
-    <w:name w:val="Footnote Ref"/>
+  <w:style w:type="character" w:styleId="FootnoteReference">
+    <w:name w:val="Footnote Reference"/>
     <w:basedOn w:val="BodyTextChar"/>
     <w:rPr>
       <w:vertAlign w:val="superscript"/>
     </w:rPr>
   </w:style>
-  <w:style w:type="character" w:customStyle="1" w:styleId="Link">
-    <w:name w:val="Link"/>
+  <w:style w:type="character" w:styleId="Hyperlink">
+    <w:name w:val="Hyperlink"/>
     <w:basedOn w:val="BodyTextChar"/>
     <w:rPr>
       <w:color w:val="4F81BD" w:themeColor="accent1"/>
+    </w:rPr>
+  </w:style>
+  <w:style w:type="paragraph" w:styleId="TOCHeading">
+    <w:name w:val="TOC Heading"/>
+    <w:basedOn w:val="Heading1"/>
+    <w:next w:val="BodyText"/>
+    <w:uiPriority w:val="39"/>
+    <w:unhideWhenUsed/>
+    <w:qFormat/>
+    <w:pPr>
+      <w:spacing w:before="240" w:line="259" w:lineRule="auto"/>
+      <w:outlineLvl w:val="9"/>
+    </w:pPr>
+    <w:rPr>
+      <w:rFonts w:asciiTheme="majorHAnsi" w:eastAsiaTheme="majorEastAsia" w:hAnsiTheme="majorHAnsi" w:cstheme="majorBidi"/>
+      <w:b w:val="0"/>
+      <w:bCs w:val="0"/>
+      <w:color w:val="365F91" w:themeColor="accent1" w:themeShade="BF"/>
     </w:rPr>
   </w:style>
   <w:style w:type="paragraph" w:customStyle="1" w:styleId="SourceCode">
@@ -5746,112 +6333,7 @@
     <w:link w:val="VerbatimChar"/>
     <w:pPr>
       <w:wordWrap w:val="off"/>
-    </w:pPr>
-  </w:style>
-  <w:style w:type="character" w:customStyle="1" w:styleId="KeywordTok">
-    <w:name w:val="KeywordTok"/>
-    <w:basedOn w:val="VerbatimChar"/>
-    <w:rPr>
-      <w:color w:val="007020"/>
-      <w:b/>
-    </w:rPr>
-  </w:style>
-  <w:style w:type="character" w:customStyle="1" w:styleId="DataTypeTok">
-    <w:name w:val="DataTypeTok"/>
-    <w:basedOn w:val="VerbatimChar"/>
-    <w:rPr>
-      <w:color w:val="902000"/>
-    </w:rPr>
-  </w:style>
-  <w:style w:type="character" w:customStyle="1" w:styleId="DecValTok">
-    <w:name w:val="DecValTok"/>
-    <w:basedOn w:val="VerbatimChar"/>
-    <w:rPr>
-      <w:color w:val="40a070"/>
-    </w:rPr>
-  </w:style>
-  <w:style w:type="character" w:customStyle="1" w:styleId="BaseNTok">
-    <w:name w:val="BaseNTok"/>
-    <w:basedOn w:val="VerbatimChar"/>
-    <w:rPr>
-      <w:color w:val="40a070"/>
-    </w:rPr>
-  </w:style>
-  <w:style w:type="character" w:customStyle="1" w:styleId="FloatTok">
-    <w:name w:val="FloatTok"/>
-    <w:basedOn w:val="VerbatimChar"/>
-    <w:rPr>
-      <w:color w:val="40a070"/>
-    </w:rPr>
-  </w:style>
-  <w:style w:type="character" w:customStyle="1" w:styleId="CharTok">
-    <w:name w:val="CharTok"/>
-    <w:basedOn w:val="VerbatimChar"/>
-    <w:rPr>
-      <w:color w:val="4070a0"/>
-    </w:rPr>
-  </w:style>
-  <w:style w:type="character" w:customStyle="1" w:styleId="StringTok">
-    <w:name w:val="StringTok"/>
-    <w:basedOn w:val="VerbatimChar"/>
-    <w:rPr>
-      <w:color w:val="4070a0"/>
-    </w:rPr>
-  </w:style>
-  <w:style w:type="character" w:customStyle="1" w:styleId="CommentTok">
-    <w:name w:val="CommentTok"/>
-    <w:basedOn w:val="VerbatimChar"/>
-    <w:rPr>
-      <w:color w:val="60a0b0"/>
-      <w:i/>
-    </w:rPr>
-  </w:style>
-  <w:style w:type="character" w:customStyle="1" w:styleId="OtherTok">
-    <w:name w:val="OtherTok"/>
-    <w:basedOn w:val="VerbatimChar"/>
-    <w:rPr>
-      <w:color w:val="007020"/>
-    </w:rPr>
-  </w:style>
-  <w:style w:type="character" w:customStyle="1" w:styleId="AlertTok">
-    <w:name w:val="AlertTok"/>
-    <w:basedOn w:val="VerbatimChar"/>
-    <w:rPr>
-      <w:color w:val="ff0000"/>
-      <w:b/>
-    </w:rPr>
-  </w:style>
-  <w:style w:type="character" w:customStyle="1" w:styleId="FunctionTok">
-    <w:name w:val="FunctionTok"/>
-    <w:basedOn w:val="VerbatimChar"/>
-    <w:rPr>
-      <w:color w:val="06287e"/>
-    </w:rPr>
-  </w:style>
-  <w:style w:type="character" w:customStyle="1" w:styleId="RegionMarkerTok">
-    <w:name w:val="RegionMarkerTok"/>
-    <w:basedOn w:val="VerbatimChar"/>
-    <w:rPr/>
-  </w:style>
-  <w:style w:type="character" w:customStyle="1" w:styleId="ErrorTok">
-    <w:name w:val="ErrorTok"/>
-    <w:basedOn w:val="VerbatimChar"/>
-    <w:rPr>
-      <w:color w:val="ff0000"/>
-      <w:b/>
-    </w:rPr>
-  </w:style>
-  <w:style w:type="character" w:customStyle="1" w:styleId="NormalTok">
-    <w:name w:val="NormalTok"/>
-    <w:basedOn w:val="VerbatimChar"/>
-    <w:rPr/>
-  </w:style>
-  <w:style w:type="paragraph" w:customStyle="1" w:styleId="SourceCode">
-    <w:name w:val="Source Code"/>
-    <w:basedOn w:val="Normal"/>
-    <w:link w:val="VerbatimChar"/>
-    <w:pPr>
-      <w:wordWrap w:val="off"/>
+      <w:noProof/>
       <w:shd w:val="clear" w:fill="f8f8f8"/>
     </w:pPr>
   </w:style>
@@ -5896,6 +6378,14 @@
       <w:shd w:val="clear" w:fill="f8f8f8"/>
     </w:rPr>
   </w:style>
+  <w:style w:type="character" w:customStyle="1" w:styleId="ConstantTok">
+    <w:name w:val="ConstantTok"/>
+    <w:basedOn w:val="VerbatimChar"/>
+    <w:rPr>
+      <w:color w:val="000000"/>
+      <w:shd w:val="clear" w:fill="f8f8f8"/>
+    </w:rPr>
+  </w:style>
   <w:style w:type="character" w:customStyle="1" w:styleId="CharTok">
     <w:name w:val="CharTok"/>
     <w:basedOn w:val="VerbatimChar"/>
@@ -5904,11 +6394,42 @@
       <w:shd w:val="clear" w:fill="f8f8f8"/>
     </w:rPr>
   </w:style>
+  <w:style w:type="character" w:customStyle="1" w:styleId="SpecialCharTok">
+    <w:name w:val="SpecialCharTok"/>
+    <w:basedOn w:val="VerbatimChar"/>
+    <w:rPr>
+      <w:color w:val="000000"/>
+      <w:shd w:val="clear" w:fill="f8f8f8"/>
+    </w:rPr>
+  </w:style>
   <w:style w:type="character" w:customStyle="1" w:styleId="StringTok">
     <w:name w:val="StringTok"/>
     <w:basedOn w:val="VerbatimChar"/>
     <w:rPr>
       <w:color w:val="4e9a06"/>
+      <w:shd w:val="clear" w:fill="f8f8f8"/>
+    </w:rPr>
+  </w:style>
+  <w:style w:type="character" w:customStyle="1" w:styleId="VerbatimStringTok">
+    <w:name w:val="VerbatimStringTok"/>
+    <w:basedOn w:val="VerbatimChar"/>
+    <w:rPr>
+      <w:color w:val="4e9a06"/>
+      <w:shd w:val="clear" w:fill="f8f8f8"/>
+    </w:rPr>
+  </w:style>
+  <w:style w:type="character" w:customStyle="1" w:styleId="SpecialStringTok">
+    <w:name w:val="SpecialStringTok"/>
+    <w:basedOn w:val="VerbatimChar"/>
+    <w:rPr>
+      <w:color w:val="4e9a06"/>
+      <w:shd w:val="clear" w:fill="f8f8f8"/>
+    </w:rPr>
+  </w:style>
+  <w:style w:type="character" w:customStyle="1" w:styleId="ImportTok">
+    <w:name w:val="ImportTok"/>
+    <w:basedOn w:val="VerbatimChar"/>
+    <w:rPr>
       <w:shd w:val="clear" w:fill="f8f8f8"/>
     </w:rPr>
   </w:style>
@@ -5921,19 +6442,41 @@
       <w:i/>
     </w:rPr>
   </w:style>
+  <w:style w:type="character" w:customStyle="1" w:styleId="DocumentationTok">
+    <w:name w:val="DocumentationTok"/>
+    <w:basedOn w:val="VerbatimChar"/>
+    <w:rPr>
+      <w:color w:val="8f5902"/>
+      <w:shd w:val="clear" w:fill="f8f8f8"/>
+      <w:b/>
+      <w:i/>
+    </w:rPr>
+  </w:style>
+  <w:style w:type="character" w:customStyle="1" w:styleId="AnnotationTok">
+    <w:name w:val="AnnotationTok"/>
+    <w:basedOn w:val="VerbatimChar"/>
+    <w:rPr>
+      <w:color w:val="8f5902"/>
+      <w:shd w:val="clear" w:fill="f8f8f8"/>
+      <w:b/>
+      <w:i/>
+    </w:rPr>
+  </w:style>
+  <w:style w:type="character" w:customStyle="1" w:styleId="CommentVarTok">
+    <w:name w:val="CommentVarTok"/>
+    <w:basedOn w:val="VerbatimChar"/>
+    <w:rPr>
+      <w:color w:val="8f5902"/>
+      <w:shd w:val="clear" w:fill="f8f8f8"/>
+      <w:b/>
+      <w:i/>
+    </w:rPr>
+  </w:style>
   <w:style w:type="character" w:customStyle="1" w:styleId="OtherTok">
     <w:name w:val="OtherTok"/>
     <w:basedOn w:val="VerbatimChar"/>
     <w:rPr>
       <w:color w:val="8f5902"/>
-      <w:shd w:val="clear" w:fill="f8f8f8"/>
-    </w:rPr>
-  </w:style>
-  <w:style w:type="character" w:customStyle="1" w:styleId="AlertTok">
-    <w:name w:val="AlertTok"/>
-    <w:basedOn w:val="VerbatimChar"/>
-    <w:rPr>
-      <w:color w:val="ef2929"/>
       <w:shd w:val="clear" w:fill="f8f8f8"/>
     </w:rPr>
   </w:style>
@@ -5945,6 +6488,63 @@
       <w:shd w:val="clear" w:fill="f8f8f8"/>
     </w:rPr>
   </w:style>
+  <w:style w:type="character" w:customStyle="1" w:styleId="VariableTok">
+    <w:name w:val="VariableTok"/>
+    <w:basedOn w:val="VerbatimChar"/>
+    <w:rPr>
+      <w:color w:val="000000"/>
+      <w:shd w:val="clear" w:fill="f8f8f8"/>
+    </w:rPr>
+  </w:style>
+  <w:style w:type="character" w:customStyle="1" w:styleId="ControlFlowTok">
+    <w:name w:val="ControlFlowTok"/>
+    <w:basedOn w:val="VerbatimChar"/>
+    <w:rPr>
+      <w:color w:val="204a87"/>
+      <w:shd w:val="clear" w:fill="f8f8f8"/>
+      <w:b/>
+    </w:rPr>
+  </w:style>
+  <w:style w:type="character" w:customStyle="1" w:styleId="OperatorTok">
+    <w:name w:val="OperatorTok"/>
+    <w:basedOn w:val="VerbatimChar"/>
+    <w:rPr>
+      <w:color w:val="ce5c00"/>
+      <w:shd w:val="clear" w:fill="f8f8f8"/>
+      <w:b/>
+    </w:rPr>
+  </w:style>
+  <w:style w:type="character" w:customStyle="1" w:styleId="BuiltInTok">
+    <w:name w:val="BuiltInTok"/>
+    <w:basedOn w:val="VerbatimChar"/>
+    <w:rPr>
+      <w:shd w:val="clear" w:fill="f8f8f8"/>
+    </w:rPr>
+  </w:style>
+  <w:style w:type="character" w:customStyle="1" w:styleId="ExtensionTok">
+    <w:name w:val="ExtensionTok"/>
+    <w:basedOn w:val="VerbatimChar"/>
+    <w:rPr>
+      <w:shd w:val="clear" w:fill="f8f8f8"/>
+    </w:rPr>
+  </w:style>
+  <w:style w:type="character" w:customStyle="1" w:styleId="PreprocessorTok">
+    <w:name w:val="PreprocessorTok"/>
+    <w:basedOn w:val="VerbatimChar"/>
+    <w:rPr>
+      <w:color w:val="8f5902"/>
+      <w:shd w:val="clear" w:fill="f8f8f8"/>
+      <w:i/>
+    </w:rPr>
+  </w:style>
+  <w:style w:type="character" w:customStyle="1" w:styleId="AttributeTok">
+    <w:name w:val="AttributeTok"/>
+    <w:basedOn w:val="VerbatimChar"/>
+    <w:rPr>
+      <w:color w:val="c4a000"/>
+      <w:shd w:val="clear" w:fill="f8f8f8"/>
+    </w:rPr>
+  </w:style>
   <w:style w:type="character" w:customStyle="1" w:styleId="RegionMarkerTok">
     <w:name w:val="RegionMarkerTok"/>
     <w:basedOn w:val="VerbatimChar"/>
@@ -5952,10 +6552,39 @@
       <w:shd w:val="clear" w:fill="f8f8f8"/>
     </w:rPr>
   </w:style>
+  <w:style w:type="character" w:customStyle="1" w:styleId="InformationTok">
+    <w:name w:val="InformationTok"/>
+    <w:basedOn w:val="VerbatimChar"/>
+    <w:rPr>
+      <w:color w:val="8f5902"/>
+      <w:shd w:val="clear" w:fill="f8f8f8"/>
+      <w:b/>
+      <w:i/>
+    </w:rPr>
+  </w:style>
+  <w:style w:type="character" w:customStyle="1" w:styleId="WarningTok">
+    <w:name w:val="WarningTok"/>
+    <w:basedOn w:val="VerbatimChar"/>
+    <w:rPr>
+      <w:color w:val="8f5902"/>
+      <w:shd w:val="clear" w:fill="f8f8f8"/>
+      <w:b/>
+      <w:i/>
+    </w:rPr>
+  </w:style>
+  <w:style w:type="character" w:customStyle="1" w:styleId="AlertTok">
+    <w:name w:val="AlertTok"/>
+    <w:basedOn w:val="VerbatimChar"/>
+    <w:rPr>
+      <w:color w:val="ef2929"/>
+      <w:shd w:val="clear" w:fill="f8f8f8"/>
+    </w:rPr>
+  </w:style>
   <w:style w:type="character" w:customStyle="1" w:styleId="ErrorTok">
     <w:name w:val="ErrorTok"/>
     <w:basedOn w:val="VerbatimChar"/>
     <w:rPr>
+      <w:color w:val="a40000"/>
       <w:shd w:val="clear" w:fill="f8f8f8"/>
       <w:b/>
     </w:rPr>

</xml_diff>